<commit_message>
web workers statement added
</commit_message>
<xml_diff>
--- a/Practical_Works.docx
+++ b/Practical_Works.docx
@@ -2336,15 +2336,7 @@
         <w:rPr>
           <w:lang w:val="en-US"/>
         </w:rPr>
-        <w:t>: Look for the</w:t>
-      </w:r>
-      <w:bookmarkStart w:id="0" w:name="_GoBack"/>
-      <w:bookmarkEnd w:id="0"/>
-      <w:r>
-        <w:rPr>
-          <w:lang w:val="en-US"/>
-        </w:rPr>
-        <w:t xml:space="preserve"> </w:t>
+        <w:t xml:space="preserve">: Look for the </w:t>
       </w:r>
       <w:r>
         <w:rPr>
@@ -3029,86 +3021,100 @@
         <w:rPr>
           <w:lang w:val="en-US"/>
         </w:rPr>
+        <w:t xml:space="preserve"> ‘flexbox’ functionality</w:t>
+      </w:r>
+      <w:r>
+        <w:rPr>
+          <w:lang w:val="en-US"/>
+        </w:rPr>
+        <w:t xml:space="preserve"> which is</w:t>
+      </w:r>
+      <w:r>
+        <w:rPr>
+          <w:lang w:val="en-US"/>
+        </w:rPr>
+        <w:t xml:space="preserve"> not supported on this browser </w:t>
+      </w:r>
+      <w:r>
+        <w:rPr>
+          <w:lang w:val="en-US"/>
+        </w:rPr>
+        <w:t>(</w:t>
+      </w:r>
+      <w:proofErr w:type="gramStart"/>
+      <w:r>
+        <w:rPr>
+          <w:lang w:val="en-US"/>
+        </w:rPr>
+        <w:t xml:space="preserve">the </w:t>
+      </w:r>
+      <w:r>
+        <w:rPr>
+          <w:lang w:val="en-US"/>
+        </w:rPr>
         <w:t xml:space="preserve"> ‘</w:t>
       </w:r>
+      <w:r>
+        <w:rPr>
+          <w:i/>
+          <w:lang w:val="en-US"/>
+        </w:rPr>
+        <w:t>flex</w:t>
+      </w:r>
+      <w:proofErr w:type="gramEnd"/>
+      <w:r>
+        <w:rPr>
+          <w:i/>
+          <w:lang w:val="en-US"/>
+        </w:rPr>
+        <w:t>-flow</w:t>
+      </w:r>
+      <w:r>
+        <w:rPr>
+          <w:lang w:val="en-US"/>
+        </w:rPr>
+        <w:t>’</w:t>
+      </w:r>
+      <w:r>
+        <w:rPr>
+          <w:lang w:val="en-US"/>
+        </w:rPr>
+        <w:t xml:space="preserve"> and ‘</w:t>
+      </w:r>
       <w:proofErr w:type="spellStart"/>
       <w:r>
         <w:rPr>
           <w:lang w:val="en-US"/>
         </w:rPr>
-        <w:t>flexbox</w:t>
+        <w:t>display:flex</w:t>
       </w:r>
       <w:proofErr w:type="spellEnd"/>
       <w:r>
         <w:rPr>
           <w:lang w:val="en-US"/>
         </w:rPr>
-        <w:t>’ functionality</w:t>
-      </w:r>
-      <w:r>
-        <w:rPr>
-          <w:lang w:val="en-US"/>
-        </w:rPr>
-        <w:t xml:space="preserve"> which is</w:t>
-      </w:r>
-      <w:r>
-        <w:rPr>
-          <w:lang w:val="en-US"/>
-        </w:rPr>
-        <w:t xml:space="preserve"> not supported on this browser </w:t>
-      </w:r>
-      <w:r>
-        <w:rPr>
-          <w:lang w:val="en-US"/>
-        </w:rPr>
-        <w:t>(</w:t>
-      </w:r>
-      <w:proofErr w:type="gramStart"/>
-      <w:r>
-        <w:rPr>
-          <w:lang w:val="en-US"/>
-        </w:rPr>
-        <w:t xml:space="preserve">the </w:t>
-      </w:r>
-      <w:r>
-        <w:rPr>
-          <w:lang w:val="en-US"/>
-        </w:rPr>
-        <w:t xml:space="preserve"> ‘</w:t>
-      </w:r>
-      <w:r>
-        <w:rPr>
-          <w:i/>
-          <w:lang w:val="en-US"/>
-        </w:rPr>
-        <w:t>flex</w:t>
-      </w:r>
-      <w:proofErr w:type="gramEnd"/>
-      <w:r>
-        <w:rPr>
-          <w:i/>
-          <w:lang w:val="en-US"/>
-        </w:rPr>
-        <w:t>-flow</w:t>
-      </w:r>
-      <w:r>
-        <w:rPr>
-          <w:lang w:val="en-US"/>
-        </w:rPr>
         <w:t>’</w:t>
       </w:r>
       <w:r>
         <w:rPr>
           <w:lang w:val="en-US"/>
         </w:rPr>
-        <w:t xml:space="preserve"> and ‘</w:t>
+        <w:t xml:space="preserve"> attribute on the ‘</w:t>
+      </w:r>
+      <w:r>
+        <w:rPr>
+          <w:i/>
+          <w:lang w:val="en-US"/>
+        </w:rPr>
+        <w:t>#</w:t>
       </w:r>
       <w:proofErr w:type="spellStart"/>
       <w:r>
         <w:rPr>
-          <w:lang w:val="en-US"/>
-        </w:rPr>
-        <w:t>display:flex</w:t>
+          <w:i/>
+          <w:lang w:val="en-US"/>
+        </w:rPr>
+        <w:t>pinsWrapper</w:t>
       </w:r>
       <w:proofErr w:type="spellEnd"/>
       <w:r>
@@ -3121,14 +3127,19 @@
         <w:rPr>
           <w:lang w:val="en-US"/>
         </w:rPr>
-        <w:t xml:space="preserve"> attribute on the ‘</w:t>
-      </w:r>
-      <w:r>
-        <w:rPr>
-          <w:i/>
-          <w:lang w:val="en-US"/>
-        </w:rPr>
-        <w:t>#</w:t>
+        <w:t xml:space="preserve"> element )</w:t>
+      </w:r>
+      <w:r>
+        <w:rPr>
+          <w:lang w:val="en-US"/>
+        </w:rPr>
+        <w:t>. So l</w:t>
+      </w:r>
+      <w:r>
+        <w:rPr>
+          <w:lang w:val="en-US"/>
+        </w:rPr>
+        <w:t xml:space="preserve">et’s use </w:t>
       </w:r>
       <w:proofErr w:type="spellStart"/>
       <w:r>
@@ -3136,61 +3147,14 @@
           <w:i/>
           <w:lang w:val="en-US"/>
         </w:rPr>
-        <w:t>pinsWrapper</w:t>
+        <w:t>modernizr</w:t>
       </w:r>
       <w:proofErr w:type="spellEnd"/>
       <w:r>
         <w:rPr>
           <w:lang w:val="en-US"/>
         </w:rPr>
-        <w:t>’</w:t>
-      </w:r>
-      <w:r>
-        <w:rPr>
-          <w:lang w:val="en-US"/>
-        </w:rPr>
-        <w:t xml:space="preserve"> element )</w:t>
-      </w:r>
-      <w:r>
-        <w:rPr>
-          <w:lang w:val="en-US"/>
-        </w:rPr>
-        <w:t>. So l</w:t>
-      </w:r>
-      <w:r>
-        <w:rPr>
-          <w:lang w:val="en-US"/>
-        </w:rPr>
-        <w:t xml:space="preserve">et’s use </w:t>
-      </w:r>
-      <w:proofErr w:type="spellStart"/>
-      <w:r>
-        <w:rPr>
-          <w:i/>
-          <w:lang w:val="en-US"/>
-        </w:rPr>
-        <w:t>modernizr</w:t>
-      </w:r>
-      <w:proofErr w:type="spellEnd"/>
-      <w:r>
-        <w:rPr>
-          <w:lang w:val="en-US"/>
-        </w:rPr>
-        <w:t xml:space="preserve"> to know if our browser supports </w:t>
-      </w:r>
-      <w:proofErr w:type="spellStart"/>
-      <w:r>
-        <w:rPr>
-          <w:lang w:val="en-US"/>
-        </w:rPr>
-        <w:t>flexbox</w:t>
-      </w:r>
-      <w:proofErr w:type="spellEnd"/>
-      <w:r>
-        <w:rPr>
-          <w:lang w:val="en-US"/>
-        </w:rPr>
-        <w:t xml:space="preserve"> o</w:t>
+        <w:t xml:space="preserve"> to know if our browser supports flexbox o</w:t>
       </w:r>
       <w:r>
         <w:rPr>
@@ -3372,7 +3336,6 @@
         </w:rPr>
         <w:t xml:space="preserve"> if the </w:t>
       </w:r>
-      <w:proofErr w:type="spellStart"/>
       <w:r>
         <w:rPr>
           <w:i/>
@@ -3380,7 +3343,6 @@
         </w:rPr>
         <w:t>flexbox</w:t>
       </w:r>
-      <w:proofErr w:type="spellEnd"/>
       <w:r>
         <w:rPr>
           <w:lang w:val="en-US"/>
@@ -6524,9 +6486,8 @@
     </w:p>
     <w:p>
       <w:pPr>
-        <w:rPr>
-          <w:sz w:val="28"/>
-          <w:szCs w:val="28"/>
+        <w:spacing w:line="360" w:lineRule="auto"/>
+        <w:rPr>
           <w:lang w:val="en-US"/>
         </w:rPr>
       </w:pPr>
@@ -6542,29 +6503,8 @@
         <w:rPr>
           <w:lang w:val="en-US"/>
         </w:rPr>
-        <w:t>PW9</w:t>
-      </w:r>
-      <w:r>
-        <w:rPr>
-          <w:lang w:val="en-US"/>
-        </w:rPr>
-        <w:t xml:space="preserve"> – Drag &amp; Drop</w:t>
-      </w:r>
-      <w:r>
-        <w:rPr>
-          <w:lang w:val="en-US"/>
-        </w:rPr>
-        <w:t xml:space="preserve"> API</w:t>
-      </w:r>
-    </w:p>
-    <w:p>
-      <w:pPr>
-        <w:rPr>
-          <w:sz w:val="28"/>
-          <w:szCs w:val="28"/>
-          <w:lang w:val="en-US"/>
-        </w:rPr>
-      </w:pPr>
+        <w:t>PW9 – Web Workers</w:t>
+      </w:r>
     </w:p>
     <w:tbl>
       <w:tblPr>
@@ -6597,30 +6537,39 @@
                 <w:szCs w:val="24"/>
                 <w:lang w:val="en-US"/>
               </w:rPr>
-              <w:t>Let’s do the following:</w:t>
+              <w:t>Let’s</w:t>
             </w:r>
-          </w:p>
-          <w:p>
-            <w:pPr>
-              <w:pStyle w:val="Paragraphedeliste"/>
-              <w:numPr>
-                <w:ilvl w:val="1"/>
-                <w:numId w:val="1"/>
-              </w:numPr>
-              <w:spacing w:line="360" w:lineRule="auto"/>
-              <w:rPr>
-                <w:sz w:val="24"/>
-                <w:szCs w:val="24"/>
-                <w:lang w:val="en-US"/>
-              </w:rPr>
-            </w:pPr>
             <w:r>
               <w:rPr>
                 <w:sz w:val="24"/>
                 <w:szCs w:val="24"/>
                 <w:lang w:val="en-US"/>
               </w:rPr>
-              <w:t xml:space="preserve">Use the drop </w:t>
+              <w:t xml:space="preserve"> see how to</w:t>
+            </w:r>
+            <w:r>
+              <w:rPr>
+                <w:sz w:val="24"/>
+                <w:szCs w:val="24"/>
+                <w:lang w:val="en-US"/>
+              </w:rPr>
+              <w:t xml:space="preserve"> use the </w:t>
+            </w:r>
+            <w:r>
+              <w:rPr>
+                <w:sz w:val="24"/>
+                <w:szCs w:val="24"/>
+                <w:lang w:val="en-US"/>
+              </w:rPr>
+              <w:t xml:space="preserve">web workers </w:t>
+            </w:r>
+            <w:r>
+              <w:rPr>
+                <w:sz w:val="24"/>
+                <w:szCs w:val="24"/>
+                <w:lang w:val="en-US"/>
+              </w:rPr>
+              <w:t xml:space="preserve"> </w:t>
             </w:r>
             <w:proofErr w:type="spellStart"/>
             <w:r>
@@ -6638,69 +6587,25 @@
                 <w:szCs w:val="24"/>
                 <w:lang w:val="en-US"/>
               </w:rPr>
-              <w:t xml:space="preserve"> to display an image in the concerned zone when it is dragged from the file system</w:t>
+              <w:t xml:space="preserve">, </w:t>
             </w:r>
-          </w:p>
-          <w:p>
-            <w:pPr>
-              <w:pStyle w:val="Paragraphedeliste"/>
-              <w:numPr>
-                <w:ilvl w:val="1"/>
-                <w:numId w:val="1"/>
-              </w:numPr>
-              <w:spacing w:line="360" w:lineRule="auto"/>
-              <w:rPr>
-                <w:sz w:val="24"/>
-                <w:szCs w:val="24"/>
-                <w:lang w:val="en-US"/>
-              </w:rPr>
-            </w:pPr>
+            <w:proofErr w:type="spellStart"/>
             <w:r>
               <w:rPr>
                 <w:sz w:val="24"/>
                 <w:szCs w:val="24"/>
                 <w:lang w:val="en-US"/>
               </w:rPr>
-              <w:t>Display this image as well when it is selected with the concerned button</w:t>
+              <w:t>usefull</w:t>
             </w:r>
-          </w:p>
-          <w:p>
-            <w:pPr>
-              <w:pStyle w:val="Paragraphedeliste"/>
-              <w:numPr>
-                <w:ilvl w:val="1"/>
-                <w:numId w:val="1"/>
-              </w:numPr>
-              <w:spacing w:line="360" w:lineRule="auto"/>
-              <w:rPr>
-                <w:sz w:val="24"/>
-                <w:szCs w:val="24"/>
-                <w:lang w:val="en-US"/>
-              </w:rPr>
-            </w:pPr>
+            <w:proofErr w:type="spellEnd"/>
             <w:r>
               <w:rPr>
                 <w:sz w:val="24"/>
                 <w:szCs w:val="24"/>
                 <w:lang w:val="en-US"/>
               </w:rPr>
-              <w:t xml:space="preserve">Make the necessary to </w:t>
-            </w:r>
-            <w:r>
-              <w:rPr>
-                <w:sz w:val="24"/>
-                <w:szCs w:val="24"/>
-                <w:lang w:val="en-US"/>
-              </w:rPr>
-              <w:t xml:space="preserve"> be sure that the file is uploaded in both cases</w:t>
-            </w:r>
-            <w:r>
-              <w:rPr>
-                <w:sz w:val="24"/>
-                <w:szCs w:val="24"/>
-                <w:lang w:val="en-US"/>
-              </w:rPr>
-              <w:t xml:space="preserve"> </w:t>
+              <w:t xml:space="preserve"> for costly treatments, to work on images</w:t>
             </w:r>
           </w:p>
         </w:tc>
@@ -6720,7 +6625,7 @@
         <w:pStyle w:val="Paragraphedeliste"/>
         <w:numPr>
           <w:ilvl w:val="0"/>
-          <w:numId w:val="8"/>
+          <w:numId w:val="15"/>
         </w:numPr>
         <w:spacing w:line="360" w:lineRule="auto"/>
         <w:rPr>
@@ -6731,104 +6636,22 @@
         <w:rPr>
           <w:lang w:val="en-US"/>
         </w:rPr>
-        <w:t>To prepare the environment:</w:t>
-      </w:r>
-    </w:p>
-    <w:p>
-      <w:pPr>
-        <w:pStyle w:val="Paragraphedeliste"/>
-        <w:numPr>
-          <w:ilvl w:val="1"/>
-          <w:numId w:val="8"/>
-        </w:numPr>
-        <w:spacing w:line="360" w:lineRule="auto"/>
-        <w:rPr>
-          <w:lang w:val="en-US"/>
-        </w:rPr>
-      </w:pPr>
-      <w:r>
-        <w:rPr>
-          <w:lang w:val="en-US"/>
-        </w:rPr>
-        <w:t xml:space="preserve">replace the </w:t>
-      </w:r>
-      <w:r>
-        <w:rPr>
-          <w:i/>
-          <w:lang w:val="en-US"/>
-        </w:rPr>
-        <w:t>add-pin.html</w:t>
-      </w:r>
-      <w:r>
-        <w:rPr>
-          <w:lang w:val="en-US"/>
-        </w:rPr>
-        <w:t xml:space="preserve"> content</w:t>
-      </w:r>
-      <w:r>
-        <w:rPr>
-          <w:lang w:val="en-US"/>
-        </w:rPr>
-        <w:t xml:space="preserve">  by the </w:t>
-      </w:r>
-      <w:r>
-        <w:rPr>
-          <w:i/>
-          <w:lang w:val="en-US"/>
-        </w:rPr>
-        <w:t>add-pin.html.pw7</w:t>
-      </w:r>
-      <w:r>
-        <w:rPr>
-          <w:lang w:val="en-US"/>
-        </w:rPr>
-        <w:t xml:space="preserve"> content</w:t>
-      </w:r>
-    </w:p>
-    <w:p>
-      <w:pPr>
-        <w:pStyle w:val="Paragraphedeliste"/>
-        <w:numPr>
-          <w:ilvl w:val="2"/>
-          <w:numId w:val="8"/>
-        </w:numPr>
-        <w:spacing w:line="360" w:lineRule="auto"/>
-        <w:rPr>
-          <w:lang w:val="en-US"/>
-        </w:rPr>
-      </w:pPr>
-      <w:bookmarkStart w:id="1" w:name="_Ref393284339"/>
-      <w:r>
-        <w:rPr>
-          <w:b/>
-          <w:lang w:val="en-US"/>
-        </w:rPr>
-        <w:t>Note</w:t>
-      </w:r>
-      <w:r>
-        <w:rPr>
-          <w:lang w:val="en-US"/>
-        </w:rPr>
-        <w:t>: Main difference</w:t>
-      </w:r>
-      <w:r>
-        <w:rPr>
-          <w:lang w:val="en-US"/>
-        </w:rPr>
-        <w:t xml:space="preserve">s are the inclusion of the </w:t>
-      </w:r>
-      <w:r>
-        <w:rPr>
-          <w:i/>
-          <w:lang w:val="en-US"/>
-        </w:rPr>
-        <w:t>dragAndDrop.js</w:t>
-      </w:r>
-      <w:r>
-        <w:rPr>
-          <w:lang w:val="en-US"/>
-        </w:rPr>
-        <w:t xml:space="preserve"> file and</w:t>
+        <w:t xml:space="preserve">Add </w:t>
+      </w:r>
+      <w:proofErr w:type="spellStart"/>
+      <w:r>
+        <w:rPr>
+          <w:i/>
+          <w:lang w:val="en-US"/>
+        </w:rPr>
+        <w:t>jquery-ui</w:t>
+      </w:r>
+      <w:proofErr w:type="spellEnd"/>
+      <w:r>
+        <w:rPr>
+          <w:lang w:val="en-US"/>
+        </w:rPr>
+        <w:t xml:space="preserve"> to your app:</w:t>
       </w:r>
       <w:r>
         <w:rPr>
@@ -6840,30 +6663,54 @@
         <w:rPr>
           <w:lang w:val="en-US"/>
         </w:rPr>
-        <w:t>the fact that the input file element is not anymore in the form element. The reason is that now</w:t>
-      </w:r>
-      <w:proofErr w:type="gramStart"/>
-      <w:r>
-        <w:rPr>
-          <w:lang w:val="en-US"/>
-        </w:rPr>
-        <w:t>,  we</w:t>
-      </w:r>
-      <w:proofErr w:type="gramEnd"/>
-      <w:r>
-        <w:rPr>
-          <w:lang w:val="en-US"/>
-        </w:rPr>
-        <w:t xml:space="preserve"> are not sure that the file comes from the input field (when the image is dropped, the input field is not used).</w:t>
-      </w:r>
-      <w:bookmarkEnd w:id="1"/>
+        <w:t xml:space="preserve">In </w:t>
+      </w:r>
+      <w:r>
+        <w:rPr>
+          <w:i/>
+          <w:lang w:val="en-US"/>
+        </w:rPr>
+        <w:t>index.html</w:t>
+      </w:r>
+      <w:r>
+        <w:rPr>
+          <w:lang w:val="en-US"/>
+        </w:rPr>
+        <w:t xml:space="preserve">, import </w:t>
+      </w:r>
+      <w:r>
+        <w:rPr>
+          <w:i/>
+          <w:lang w:val="en-US"/>
+        </w:rPr>
+        <w:t>jquery-ui.js</w:t>
+      </w:r>
+      <w:r>
+        <w:rPr>
+          <w:lang w:val="en-US"/>
+        </w:rPr>
+        <w:t xml:space="preserve"> as well as well as </w:t>
+      </w:r>
+      <w:r>
+        <w:rPr>
+          <w:i/>
+          <w:lang w:val="en-US"/>
+        </w:rPr>
+        <w:t>jquery-ui.css</w:t>
+      </w:r>
+      <w:r>
+        <w:rPr>
+          <w:lang w:val="en-US"/>
+        </w:rPr>
+        <w:t>.</w:t>
+      </w:r>
     </w:p>
     <w:p>
       <w:pPr>
         <w:pStyle w:val="Paragraphedeliste"/>
         <w:numPr>
           <w:ilvl w:val="0"/>
-          <w:numId w:val="8"/>
+          <w:numId w:val="15"/>
         </w:numPr>
         <w:spacing w:line="360" w:lineRule="auto"/>
         <w:rPr>
@@ -6874,217 +6721,33 @@
         <w:rPr>
           <w:lang w:val="en-US"/>
         </w:rPr>
-        <w:lastRenderedPageBreak/>
-        <w:t xml:space="preserve">In </w:t>
-      </w:r>
-      <w:r>
-        <w:rPr>
-          <w:i/>
-          <w:lang w:val="en-US"/>
-        </w:rPr>
-        <w:t>dragAndDrop.js</w:t>
-      </w:r>
-    </w:p>
-    <w:p>
-      <w:pPr>
-        <w:pStyle w:val="Paragraphedeliste"/>
-        <w:numPr>
-          <w:ilvl w:val="1"/>
-          <w:numId w:val="8"/>
-        </w:numPr>
-        <w:spacing w:line="360" w:lineRule="auto"/>
-        <w:rPr>
-          <w:lang w:val="en-US"/>
-        </w:rPr>
-      </w:pPr>
-      <w:r>
-        <w:rPr>
-          <w:lang w:val="en-US"/>
-        </w:rPr>
-        <w:t xml:space="preserve">Implement the </w:t>
-      </w:r>
-      <w:proofErr w:type="spellStart"/>
-      <w:r>
-        <w:rPr>
-          <w:i/>
-          <w:lang w:val="en-US"/>
-        </w:rPr>
-        <w:t>addDropFunctiunality</w:t>
-      </w:r>
-      <w:proofErr w:type="spellEnd"/>
-      <w:r>
-        <w:rPr>
-          <w:lang w:val="en-US"/>
-        </w:rPr>
-        <w:t xml:space="preserve"> function by following the comments</w:t>
-      </w:r>
-    </w:p>
-    <w:p>
-      <w:pPr>
-        <w:pStyle w:val="Paragraphedeliste"/>
-        <w:numPr>
-          <w:ilvl w:val="2"/>
-          <w:numId w:val="8"/>
-        </w:numPr>
-        <w:spacing w:line="360" w:lineRule="auto"/>
-        <w:rPr>
-          <w:lang w:val="en-US"/>
-        </w:rPr>
-      </w:pPr>
-      <w:r>
-        <w:rPr>
-          <w:b/>
-          <w:lang w:val="en-US"/>
-        </w:rPr>
-        <w:t>Note</w:t>
-      </w:r>
-      <w:r>
-        <w:rPr>
-          <w:lang w:val="en-US"/>
-        </w:rPr>
-        <w:t>: The aim of this function is to treat the ‘drop’ event to call the method which will display the image</w:t>
-      </w:r>
-    </w:p>
-    <w:p>
-      <w:pPr>
-        <w:pStyle w:val="Paragraphedeliste"/>
-        <w:numPr>
-          <w:ilvl w:val="2"/>
-          <w:numId w:val="8"/>
-        </w:numPr>
-        <w:spacing w:line="360" w:lineRule="auto"/>
-        <w:rPr>
-          <w:lang w:val="en-US"/>
-        </w:rPr>
-      </w:pPr>
-      <w:r>
-        <w:rPr>
-          <w:b/>
-          <w:lang w:val="en-US"/>
-        </w:rPr>
-        <w:t>Note</w:t>
-      </w:r>
-      <w:r>
-        <w:rPr>
-          <w:lang w:val="en-US"/>
-        </w:rPr>
-        <w:t xml:space="preserve">: To disable the default behavior of an event, use its method </w:t>
-      </w:r>
-      <w:proofErr w:type="spellStart"/>
-      <w:r>
-        <w:rPr>
-          <w:i/>
-          <w:lang w:val="en-US"/>
-        </w:rPr>
-        <w:t>preventDefault</w:t>
-      </w:r>
-      <w:proofErr w:type="spellEnd"/>
-      <w:r>
-        <w:rPr>
-          <w:i/>
-          <w:lang w:val="en-US"/>
-        </w:rPr>
-        <w:t>()</w:t>
-      </w:r>
-      <w:r>
-        <w:rPr>
-          <w:lang w:val="en-US"/>
-        </w:rPr>
-        <w:t xml:space="preserve">, and use the </w:t>
-      </w:r>
-      <w:proofErr w:type="spellStart"/>
-      <w:r>
-        <w:rPr>
-          <w:i/>
-          <w:lang w:val="en-US"/>
-        </w:rPr>
-        <w:t>stopPropagation</w:t>
-      </w:r>
-      <w:proofErr w:type="spellEnd"/>
-      <w:r>
-        <w:rPr>
-          <w:i/>
-          <w:lang w:val="en-US"/>
-        </w:rPr>
-        <w:t>()</w:t>
-      </w:r>
-      <w:r>
-        <w:rPr>
-          <w:lang w:val="en-US"/>
-        </w:rPr>
-        <w:t xml:space="preserve"> one as well to be sure that the event will not be propagated</w:t>
-      </w:r>
-    </w:p>
-    <w:p>
-      <w:pPr>
-        <w:pStyle w:val="Paragraphedeliste"/>
-        <w:numPr>
-          <w:ilvl w:val="1"/>
-          <w:numId w:val="8"/>
-        </w:numPr>
-        <w:spacing w:line="360" w:lineRule="auto"/>
-        <w:rPr>
-          <w:lang w:val="en-US"/>
-        </w:rPr>
-      </w:pPr>
-      <w:r>
-        <w:rPr>
-          <w:lang w:val="en-US"/>
-        </w:rPr>
-        <w:t xml:space="preserve">Implement the </w:t>
-      </w:r>
-      <w:proofErr w:type="spellStart"/>
-      <w:r>
-        <w:rPr>
-          <w:i/>
-          <w:lang w:val="en-US"/>
-        </w:rPr>
-        <w:t>captureInputFiles</w:t>
-      </w:r>
-      <w:proofErr w:type="spellEnd"/>
-      <w:r>
-        <w:rPr>
-          <w:lang w:val="en-US"/>
-        </w:rPr>
-        <w:t xml:space="preserve"> function by following the comments</w:t>
-      </w:r>
-    </w:p>
-    <w:p>
-      <w:pPr>
-        <w:pStyle w:val="Paragraphedeliste"/>
-        <w:numPr>
-          <w:ilvl w:val="2"/>
-          <w:numId w:val="8"/>
-        </w:numPr>
-        <w:spacing w:line="360" w:lineRule="auto"/>
-        <w:rPr>
-          <w:lang w:val="en-US"/>
-        </w:rPr>
-      </w:pPr>
-      <w:r>
-        <w:rPr>
-          <w:b/>
-          <w:lang w:val="en-US"/>
-        </w:rPr>
-        <w:t>Note</w:t>
-      </w:r>
-      <w:r>
-        <w:rPr>
-          <w:lang w:val="en-US"/>
-        </w:rPr>
-        <w:t>: The aim of this function is to treat the ‘change’</w:t>
-      </w:r>
-      <w:r>
-        <w:rPr>
-          <w:lang w:val="en-US"/>
-        </w:rPr>
-        <w:t xml:space="preserve"> event on the input file element </w:t>
-      </w:r>
-      <w:r>
-        <w:rPr>
-          <w:lang w:val="en-US"/>
-        </w:rPr>
-        <w:t>to call the method which will display the image</w:t>
+        <w:t xml:space="preserve">Let’s work on </w:t>
+      </w:r>
+      <w:r>
+        <w:rPr>
+          <w:i/>
+          <w:lang w:val="en-US"/>
+        </w:rPr>
+        <w:t>webWorkers.js</w:t>
+      </w:r>
+      <w:r>
+        <w:rPr>
+          <w:lang w:val="en-US"/>
+        </w:rPr>
+        <w:t xml:space="preserve">, so import it in your </w:t>
+      </w:r>
+      <w:r>
+        <w:rPr>
+          <w:i/>
+          <w:lang w:val="en-US"/>
+        </w:rPr>
+        <w:t>index.html</w:t>
+      </w:r>
+      <w:r>
+        <w:rPr>
+          <w:lang w:val="en-US"/>
+        </w:rPr>
+        <w:t>.</w:t>
       </w:r>
     </w:p>
     <w:p>
@@ -7092,244 +6755,46 @@
         <w:pStyle w:val="Paragraphedeliste"/>
         <w:numPr>
           <w:ilvl w:val="0"/>
-          <w:numId w:val="8"/>
+          <w:numId w:val="15"/>
         </w:numPr>
         <w:spacing w:line="360" w:lineRule="auto"/>
-        <w:rPr>
-          <w:lang w:val="en-US"/>
-        </w:rPr>
-      </w:pPr>
-      <w:r>
-        <w:rPr>
-          <w:lang w:val="en-US"/>
-        </w:rPr>
-        <w:t xml:space="preserve">Complete the </w:t>
-      </w:r>
-      <w:r>
-        <w:rPr>
-          <w:i/>
-          <w:lang w:val="en-US"/>
-        </w:rPr>
-        <w:t>addPin.js</w:t>
-      </w:r>
-      <w:r>
-        <w:rPr>
-          <w:lang w:val="en-US"/>
-        </w:rPr>
-        <w:t xml:space="preserve"> file to take into account the file to upload. As said in </w:t>
-      </w:r>
-      <w:r>
-        <w:rPr>
-          <w:lang w:val="en-US"/>
-        </w:rPr>
-        <w:fldChar w:fldCharType="begin"/>
-      </w:r>
-      <w:r>
-        <w:rPr>
-          <w:lang w:val="en-US"/>
-        </w:rPr>
-        <w:instrText xml:space="preserve"> REF _Ref393284339 \r \h </w:instrText>
-      </w:r>
-      <w:r>
-        <w:rPr>
-          <w:lang w:val="en-US"/>
-        </w:rPr>
-        <w:instrText xml:space="preserve"> \* MERGEFORMAT </w:instrText>
-      </w:r>
-      <w:r>
-        <w:rPr>
-          <w:lang w:val="en-US"/>
-        </w:rPr>
-      </w:r>
-      <w:r>
-        <w:rPr>
-          <w:lang w:val="en-US"/>
-        </w:rPr>
-        <w:fldChar w:fldCharType="separate"/>
-      </w:r>
-      <w:r>
-        <w:rPr>
-          <w:lang w:val="en-US"/>
-        </w:rPr>
-        <w:t>1)a)</w:t>
-      </w:r>
-      <w:proofErr w:type="spellStart"/>
-      <w:r>
-        <w:rPr>
-          <w:lang w:val="en-US"/>
-        </w:rPr>
-        <w:t>i</w:t>
-      </w:r>
-      <w:proofErr w:type="spellEnd"/>
-      <w:r>
-        <w:rPr>
-          <w:lang w:val="en-US"/>
-        </w:rPr>
-        <w:t>)</w:t>
-      </w:r>
-      <w:r>
-        <w:rPr>
-          <w:lang w:val="en-US"/>
-        </w:rPr>
-        <w:fldChar w:fldCharType="end"/>
-      </w:r>
-      <w:r>
-        <w:rPr>
-          <w:lang w:val="en-US"/>
-        </w:rPr>
-        <w:t xml:space="preserve"> , the input file is not in the form, so you will have to add the </w:t>
-      </w:r>
-      <w:r>
-        <w:rPr>
-          <w:lang w:val="en-US"/>
-        </w:rPr>
-        <w:t>data manually during the form submission by:</w:t>
-      </w:r>
-    </w:p>
-    <w:p>
-      <w:pPr>
-        <w:pStyle w:val="Paragraphedeliste"/>
-        <w:numPr>
-          <w:ilvl w:val="1"/>
-          <w:numId w:val="8"/>
-        </w:numPr>
-        <w:spacing w:line="360" w:lineRule="auto"/>
-        <w:rPr>
-          <w:lang w:val="en-US"/>
-        </w:rPr>
-      </w:pPr>
-      <w:r>
-        <w:rPr>
-          <w:lang w:val="en-US"/>
-        </w:rPr>
-        <w:t xml:space="preserve">Retrieving the file you need to upload (look for the </w:t>
-      </w:r>
-      <w:proofErr w:type="spellStart"/>
-      <w:r>
-        <w:rPr>
-          <w:i/>
-          <w:lang w:val="en-US"/>
-        </w:rPr>
-        <w:t>retrieveFile</w:t>
-      </w:r>
-      <w:proofErr w:type="spellEnd"/>
-      <w:r>
-        <w:rPr>
-          <w:lang w:val="en-US"/>
-        </w:rPr>
-        <w:t xml:space="preserve"> function in </w:t>
-      </w:r>
-      <w:r>
-        <w:rPr>
-          <w:i/>
-          <w:lang w:val="en-US"/>
-        </w:rPr>
-        <w:t>dragAndDrop.js</w:t>
-      </w:r>
-      <w:r>
-        <w:rPr>
-          <w:lang w:val="en-US"/>
-        </w:rPr>
-        <w:t xml:space="preserve"> to know where it is stored)</w:t>
-      </w:r>
-    </w:p>
-    <w:p>
-      <w:pPr>
-        <w:pStyle w:val="Paragraphedeliste"/>
-        <w:numPr>
-          <w:ilvl w:val="1"/>
-          <w:numId w:val="8"/>
-        </w:numPr>
-        <w:spacing w:line="360" w:lineRule="auto"/>
-        <w:rPr>
-          <w:lang w:val="en-US"/>
-        </w:rPr>
-      </w:pPr>
-      <w:r>
-        <w:rPr>
-          <w:lang w:val="en-US"/>
-        </w:rPr>
-        <w:t xml:space="preserve">Append this file with the </w:t>
-      </w:r>
-      <w:proofErr w:type="spellStart"/>
-      <w:r>
-        <w:rPr>
-          <w:i/>
-          <w:lang w:val="en-US"/>
-        </w:rPr>
-        <w:t>FormData</w:t>
-      </w:r>
-      <w:proofErr w:type="spellEnd"/>
-      <w:r>
-        <w:rPr>
-          <w:lang w:val="en-US"/>
-        </w:rPr>
-        <w:t xml:space="preserve"> </w:t>
-      </w:r>
-      <w:proofErr w:type="spellStart"/>
-      <w:r>
-        <w:rPr>
-          <w:lang w:val="en-US"/>
-        </w:rPr>
-        <w:t>api</w:t>
-      </w:r>
-      <w:proofErr w:type="spellEnd"/>
-      <w:r>
-        <w:rPr>
-          <w:lang w:val="en-US"/>
-        </w:rPr>
-        <w:t xml:space="preserve"> </w:t>
-      </w:r>
-    </w:p>
-    <w:p>
-      <w:pPr>
-        <w:spacing w:line="360" w:lineRule="auto"/>
-        <w:ind w:left="360"/>
-        <w:rPr>
-          <w:lang w:val="en-US"/>
-        </w:rPr>
-      </w:pPr>
-    </w:p>
-    <w:p>
-      <w:pPr>
-        <w:pStyle w:val="Titre1"/>
-        <w:rPr>
-          <w:lang w:val="en-US"/>
-        </w:rPr>
-      </w:pPr>
-      <w:r>
-        <w:rPr>
-          <w:lang w:val="en-US"/>
-        </w:rPr>
-        <w:t>PW10</w:t>
-      </w:r>
-      <w:r>
-        <w:rPr>
-          <w:lang w:val="en-US"/>
-        </w:rPr>
-        <w:t xml:space="preserve"> – </w:t>
-      </w:r>
-      <w:r>
-        <w:rPr>
-          <w:lang w:val="en-US"/>
-        </w:rPr>
-        <w:t>Geolocation</w:t>
-      </w:r>
-      <w:r>
-        <w:rPr>
-          <w:lang w:val="en-US"/>
-        </w:rPr>
-        <w:t xml:space="preserve"> API</w:t>
-      </w:r>
-    </w:p>
-    <w:p>
-      <w:pPr>
         <w:rPr>
           <w:sz w:val="28"/>
           <w:szCs w:val="28"/>
           <w:lang w:val="en-US"/>
         </w:rPr>
       </w:pPr>
+      <w:r>
+        <w:rPr>
+          <w:lang w:val="en-US"/>
+        </w:rPr>
+        <w:t xml:space="preserve">Have a look at </w:t>
+      </w:r>
+      <w:r>
+        <w:rPr>
+          <w:i/>
+          <w:lang w:val="en-US"/>
+        </w:rPr>
+        <w:t>webWorkers.js</w:t>
+      </w:r>
+      <w:r>
+        <w:rPr>
+          <w:lang w:val="en-US"/>
+        </w:rPr>
+        <w:t xml:space="preserve"> </w:t>
+      </w:r>
+      <w:r>
+        <w:rPr>
+          <w:lang w:val="en-US"/>
+        </w:rPr>
+        <w:t>to understand its behavior, and implement</w:t>
+      </w:r>
+      <w:r>
+        <w:rPr>
+          <w:lang w:val="en-US"/>
+        </w:rPr>
+        <w:t xml:space="preserve"> the needed functionalities.</w:t>
+      </w:r>
     </w:p>
     <w:tbl>
       <w:tblPr>
@@ -7351,27 +6816,96 @@
             <w:pPr>
               <w:spacing w:line="360" w:lineRule="auto"/>
               <w:rPr>
-                <w:sz w:val="28"/>
-                <w:szCs w:val="28"/>
+                <w:b/>
+                <w:sz w:val="24"/>
+                <w:szCs w:val="24"/>
+                <w:u w:val="single"/>
                 <w:lang w:val="en-US"/>
               </w:rPr>
             </w:pPr>
             <w:r>
               <w:rPr>
-                <w:sz w:val="24"/>
-                <w:szCs w:val="24"/>
-                <w:lang w:val="en-US"/>
-              </w:rPr>
-              <w:t xml:space="preserve">Let’s use the geolocation API to display a map (with help of google maps </w:t>
+                <w:b/>
+                <w:sz w:val="24"/>
+                <w:szCs w:val="24"/>
+                <w:u w:val="single"/>
+                <w:lang w:val="en-US"/>
+              </w:rPr>
+              <w:t>Tips</w:t>
+            </w:r>
+          </w:p>
+          <w:p>
+            <w:pPr>
+              <w:spacing w:line="360" w:lineRule="auto"/>
+              <w:rPr>
+                <w:sz w:val="24"/>
+                <w:szCs w:val="24"/>
+                <w:lang w:val="en-US"/>
+              </w:rPr>
+            </w:pPr>
+            <w:r>
+              <w:rPr>
+                <w:sz w:val="24"/>
+                <w:szCs w:val="24"/>
+                <w:lang w:val="en-US"/>
+              </w:rPr>
+              <w:t>To help you understand, here is the general process:</w:t>
+            </w:r>
+          </w:p>
+          <w:p>
+            <w:pPr>
+              <w:pStyle w:val="Paragraphedeliste"/>
+              <w:numPr>
+                <w:ilvl w:val="1"/>
+                <w:numId w:val="1"/>
+              </w:numPr>
+              <w:spacing w:line="360" w:lineRule="auto"/>
+              <w:rPr>
+                <w:sz w:val="24"/>
+                <w:szCs w:val="24"/>
+                <w:lang w:val="en-US"/>
+              </w:rPr>
+            </w:pPr>
+            <w:r>
+              <w:rPr>
+                <w:sz w:val="24"/>
+                <w:szCs w:val="24"/>
+                <w:lang w:val="en-US"/>
+              </w:rPr>
+              <w:t>When the document is loaded, actions are added on the view</w:t>
+            </w:r>
+          </w:p>
+          <w:p>
+            <w:pPr>
+              <w:pStyle w:val="Paragraphedeliste"/>
+              <w:numPr>
+                <w:ilvl w:val="1"/>
+                <w:numId w:val="1"/>
+              </w:numPr>
+              <w:spacing w:line="360" w:lineRule="auto"/>
+              <w:rPr>
+                <w:sz w:val="24"/>
+                <w:szCs w:val="24"/>
+                <w:lang w:val="en-US"/>
+              </w:rPr>
+            </w:pPr>
+            <w:r>
+              <w:rPr>
+                <w:sz w:val="24"/>
+                <w:szCs w:val="24"/>
+                <w:lang w:val="en-US"/>
+              </w:rPr>
+              <w:t xml:space="preserve">Each action calls </w:t>
             </w:r>
             <w:proofErr w:type="spellStart"/>
             <w:r>
               <w:rPr>
-                <w:sz w:val="24"/>
-                <w:szCs w:val="24"/>
-                <w:lang w:val="en-US"/>
-              </w:rPr>
-              <w:t>api</w:t>
+                <w:i/>
+                <w:sz w:val="24"/>
+                <w:szCs w:val="24"/>
+                <w:lang w:val="en-US"/>
+              </w:rPr>
+              <w:t>applyTreatments</w:t>
             </w:r>
             <w:proofErr w:type="spellEnd"/>
             <w:r>
@@ -7380,7 +6914,245 @@
                 <w:szCs w:val="24"/>
                 <w:lang w:val="en-US"/>
               </w:rPr>
-              <w:t>).</w:t>
+              <w:t>, the entry point, with different parameters</w:t>
+            </w:r>
+          </w:p>
+          <w:p>
+            <w:pPr>
+              <w:pStyle w:val="Paragraphedeliste"/>
+              <w:numPr>
+                <w:ilvl w:val="1"/>
+                <w:numId w:val="1"/>
+              </w:numPr>
+              <w:spacing w:line="360" w:lineRule="auto"/>
+              <w:rPr>
+                <w:sz w:val="24"/>
+                <w:szCs w:val="24"/>
+                <w:lang w:val="en-US"/>
+              </w:rPr>
+            </w:pPr>
+            <w:proofErr w:type="spellStart"/>
+            <w:r>
+              <w:rPr>
+                <w:i/>
+                <w:sz w:val="24"/>
+                <w:szCs w:val="24"/>
+                <w:lang w:val="en-US"/>
+              </w:rPr>
+              <w:t>applyTreatments</w:t>
+            </w:r>
+            <w:proofErr w:type="spellEnd"/>
+            <w:r>
+              <w:rPr>
+                <w:sz w:val="24"/>
+                <w:szCs w:val="24"/>
+                <w:lang w:val="en-US"/>
+              </w:rPr>
+              <w:t xml:space="preserve"> loads a worker (TODO), and for each image of our app, </w:t>
+            </w:r>
+            <w:r>
+              <w:rPr>
+                <w:sz w:val="24"/>
+                <w:szCs w:val="24"/>
+                <w:lang w:val="en-US"/>
+              </w:rPr>
+              <w:t>retrieves its</w:t>
+            </w:r>
+            <w:r>
+              <w:rPr>
+                <w:sz w:val="24"/>
+                <w:szCs w:val="24"/>
+                <w:lang w:val="en-US"/>
+              </w:rPr>
+              <w:t xml:space="preserve"> data to se</w:t>
+            </w:r>
+            <w:bookmarkStart w:id="0" w:name="_GoBack"/>
+            <w:bookmarkEnd w:id="0"/>
+            <w:r>
+              <w:rPr>
+                <w:sz w:val="24"/>
+                <w:szCs w:val="24"/>
+                <w:lang w:val="en-US"/>
+              </w:rPr>
+              <w:t>nd it to the worker</w:t>
+            </w:r>
+          </w:p>
+          <w:p>
+            <w:pPr>
+              <w:pStyle w:val="Paragraphedeliste"/>
+              <w:numPr>
+                <w:ilvl w:val="1"/>
+                <w:numId w:val="1"/>
+              </w:numPr>
+              <w:spacing w:line="360" w:lineRule="auto"/>
+              <w:rPr>
+                <w:sz w:val="24"/>
+                <w:szCs w:val="24"/>
+                <w:lang w:val="en-US"/>
+              </w:rPr>
+            </w:pPr>
+            <w:r>
+              <w:rPr>
+                <w:sz w:val="24"/>
+                <w:szCs w:val="24"/>
+                <w:lang w:val="en-US"/>
+              </w:rPr>
+              <w:lastRenderedPageBreak/>
+              <w:t xml:space="preserve">So, for each image, the worker makes treatments with the data provided and </w:t>
+            </w:r>
+            <w:r>
+              <w:rPr>
+                <w:sz w:val="24"/>
+                <w:szCs w:val="24"/>
+                <w:lang w:val="en-US"/>
+              </w:rPr>
+              <w:t xml:space="preserve">give an </w:t>
+            </w:r>
+            <w:r>
+              <w:rPr>
+                <w:sz w:val="24"/>
+                <w:szCs w:val="24"/>
+                <w:lang w:val="en-US"/>
+              </w:rPr>
+              <w:t>answer</w:t>
+            </w:r>
+            <w:r>
+              <w:rPr>
+                <w:sz w:val="24"/>
+                <w:szCs w:val="24"/>
+                <w:lang w:val="en-US"/>
+              </w:rPr>
+              <w:t xml:space="preserve"> with transformed data, then modified images can be displayed</w:t>
+            </w:r>
+          </w:p>
+          <w:p>
+            <w:pPr>
+              <w:pStyle w:val="Paragraphedeliste"/>
+              <w:numPr>
+                <w:ilvl w:val="1"/>
+                <w:numId w:val="1"/>
+              </w:numPr>
+              <w:spacing w:line="360" w:lineRule="auto"/>
+              <w:rPr>
+                <w:sz w:val="24"/>
+                <w:szCs w:val="24"/>
+                <w:lang w:val="en-US"/>
+              </w:rPr>
+            </w:pPr>
+            <w:r>
+              <w:rPr>
+                <w:sz w:val="24"/>
+                <w:szCs w:val="24"/>
+                <w:lang w:val="en-US"/>
+              </w:rPr>
+              <w:t xml:space="preserve">You have to: </w:t>
+            </w:r>
+          </w:p>
+          <w:p>
+            <w:pPr>
+              <w:pStyle w:val="Paragraphedeliste"/>
+              <w:numPr>
+                <w:ilvl w:val="2"/>
+                <w:numId w:val="1"/>
+              </w:numPr>
+              <w:spacing w:line="360" w:lineRule="auto"/>
+              <w:rPr>
+                <w:sz w:val="24"/>
+                <w:szCs w:val="24"/>
+                <w:lang w:val="en-US"/>
+              </w:rPr>
+            </w:pPr>
+            <w:r>
+              <w:rPr>
+                <w:sz w:val="24"/>
+                <w:szCs w:val="24"/>
+                <w:lang w:val="en-US"/>
+              </w:rPr>
+              <w:t>load the worker</w:t>
+            </w:r>
+          </w:p>
+          <w:p>
+            <w:pPr>
+              <w:pStyle w:val="Paragraphedeliste"/>
+              <w:numPr>
+                <w:ilvl w:val="2"/>
+                <w:numId w:val="1"/>
+              </w:numPr>
+              <w:spacing w:line="360" w:lineRule="auto"/>
+              <w:rPr>
+                <w:sz w:val="24"/>
+                <w:szCs w:val="24"/>
+                <w:lang w:val="en-US"/>
+              </w:rPr>
+            </w:pPr>
+            <w:r>
+              <w:rPr>
+                <w:sz w:val="24"/>
+                <w:szCs w:val="24"/>
+                <w:lang w:val="en-US"/>
+              </w:rPr>
+              <w:t>Send it the data it needs (</w:t>
+            </w:r>
+            <w:proofErr w:type="spellStart"/>
+            <w:r>
+              <w:rPr>
+                <w:i/>
+                <w:sz w:val="24"/>
+                <w:szCs w:val="24"/>
+                <w:lang w:val="en-US"/>
+              </w:rPr>
+              <w:t>workerData</w:t>
+            </w:r>
+            <w:proofErr w:type="spellEnd"/>
+            <w:r>
+              <w:rPr>
+                <w:sz w:val="24"/>
+                <w:szCs w:val="24"/>
+                <w:lang w:val="en-US"/>
+              </w:rPr>
+              <w:t>)</w:t>
+            </w:r>
+          </w:p>
+          <w:p>
+            <w:pPr>
+              <w:pStyle w:val="Paragraphedeliste"/>
+              <w:numPr>
+                <w:ilvl w:val="2"/>
+                <w:numId w:val="1"/>
+              </w:numPr>
+              <w:spacing w:line="360" w:lineRule="auto"/>
+              <w:rPr>
+                <w:sz w:val="24"/>
+                <w:szCs w:val="24"/>
+                <w:lang w:val="en-US"/>
+              </w:rPr>
+            </w:pPr>
+            <w:r>
+              <w:rPr>
+                <w:sz w:val="24"/>
+                <w:szCs w:val="24"/>
+                <w:lang w:val="en-US"/>
+              </w:rPr>
+              <w:t xml:space="preserve">Call the </w:t>
+            </w:r>
+            <w:proofErr w:type="spellStart"/>
+            <w:r>
+              <w:rPr>
+                <w:i/>
+                <w:sz w:val="24"/>
+                <w:szCs w:val="24"/>
+                <w:lang w:val="en-US"/>
+              </w:rPr>
+              <w:t>onWorkerResponse</w:t>
+            </w:r>
+            <w:proofErr w:type="spellEnd"/>
+            <w:r>
+              <w:rPr>
+                <w:sz w:val="24"/>
+                <w:szCs w:val="24"/>
+                <w:lang w:val="en-US"/>
+              </w:rPr>
+              <w:t xml:space="preserve"> callback with the worker answer</w:t>
             </w:r>
           </w:p>
         </w:tc>
@@ -7388,6 +7160,7 @@
     </w:tbl>
     <w:p>
       <w:pPr>
+        <w:spacing w:line="360" w:lineRule="auto"/>
         <w:rPr>
           <w:sz w:val="28"/>
           <w:szCs w:val="28"/>
@@ -7397,451 +7170,35 @@
     </w:p>
     <w:p>
       <w:pPr>
-        <w:pStyle w:val="Paragraphedeliste"/>
-        <w:numPr>
-          <w:ilvl w:val="0"/>
-          <w:numId w:val="11"/>
-        </w:numPr>
-        <w:spacing w:line="360" w:lineRule="auto"/>
-        <w:rPr>
-          <w:lang w:val="en-US"/>
-        </w:rPr>
-      </w:pPr>
-      <w:r>
-        <w:rPr>
-          <w:lang w:val="en-US"/>
-        </w:rPr>
-        <w:t xml:space="preserve">In </w:t>
-      </w:r>
-      <w:r>
-        <w:rPr>
-          <w:i/>
-          <w:lang w:val="en-US"/>
-        </w:rPr>
-        <w:t>add-pin.html</w:t>
-      </w:r>
-      <w:r>
-        <w:rPr>
-          <w:lang w:val="en-US"/>
-        </w:rPr>
-        <w:t>:</w:t>
-      </w:r>
-    </w:p>
-    <w:p>
-      <w:pPr>
-        <w:pStyle w:val="Paragraphedeliste"/>
-        <w:numPr>
-          <w:ilvl w:val="1"/>
-          <w:numId w:val="11"/>
-        </w:numPr>
-        <w:spacing w:line="360" w:lineRule="auto"/>
-        <w:rPr>
-          <w:lang w:val="en-US"/>
-        </w:rPr>
-      </w:pPr>
-      <w:r>
-        <w:rPr>
-          <w:lang w:val="en-US"/>
-        </w:rPr>
-        <w:t xml:space="preserve">Import </w:t>
-      </w:r>
-      <w:hyperlink r:id="rId13" w:history="1">
-        <w:r>
-          <w:rPr>
-            <w:rStyle w:val="Lienhypertexte"/>
-            <w:i/>
-            <w:lang w:val="en-US"/>
-          </w:rPr>
-          <w:t>http://maps.googleapis.com/maps/api/js</w:t>
-        </w:r>
-      </w:hyperlink>
-      <w:r>
-        <w:rPr>
-          <w:lang w:val="en-US"/>
-        </w:rPr>
-        <w:t xml:space="preserve"> and </w:t>
-      </w:r>
-      <w:r>
-        <w:rPr>
-          <w:i/>
-          <w:lang w:val="en-US"/>
-        </w:rPr>
-        <w:t>geolocation.js</w:t>
-      </w:r>
-    </w:p>
-    <w:p>
-      <w:pPr>
-        <w:pStyle w:val="Paragraphedeliste"/>
-        <w:numPr>
-          <w:ilvl w:val="0"/>
-          <w:numId w:val="11"/>
-        </w:numPr>
-        <w:spacing w:line="360" w:lineRule="auto"/>
-        <w:rPr>
-          <w:lang w:val="en-US"/>
-        </w:rPr>
-      </w:pPr>
-      <w:r>
-        <w:rPr>
-          <w:lang w:val="en-US"/>
-        </w:rPr>
-        <w:t xml:space="preserve">In </w:t>
-      </w:r>
-      <w:r>
-        <w:rPr>
-          <w:i/>
-          <w:lang w:val="en-US"/>
-        </w:rPr>
-        <w:t>geolocation.js</w:t>
-      </w:r>
-      <w:r>
-        <w:rPr>
-          <w:lang w:val="en-US"/>
-        </w:rPr>
-        <w:t xml:space="preserve">, function </w:t>
-      </w:r>
-      <w:proofErr w:type="spellStart"/>
-      <w:r>
-        <w:rPr>
-          <w:i/>
-          <w:lang w:val="en-US"/>
-        </w:rPr>
-        <w:t>setMessage</w:t>
-      </w:r>
-      <w:proofErr w:type="spellEnd"/>
-    </w:p>
-    <w:p>
-      <w:pPr>
-        <w:pStyle w:val="Paragraphedeliste"/>
-        <w:numPr>
-          <w:ilvl w:val="1"/>
-          <w:numId w:val="11"/>
-        </w:numPr>
-        <w:spacing w:line="360" w:lineRule="auto"/>
-        <w:rPr>
-          <w:lang w:val="en-US"/>
-        </w:rPr>
-      </w:pPr>
-      <w:r>
-        <w:rPr>
-          <w:lang w:val="en-US"/>
-        </w:rPr>
-        <w:t>Create a new div element</w:t>
-      </w:r>
-    </w:p>
-    <w:p>
-      <w:pPr>
-        <w:pStyle w:val="Paragraphedeliste"/>
-        <w:numPr>
-          <w:ilvl w:val="1"/>
-          <w:numId w:val="11"/>
-        </w:numPr>
-        <w:spacing w:line="360" w:lineRule="auto"/>
-        <w:rPr>
-          <w:lang w:val="en-US"/>
-        </w:rPr>
-      </w:pPr>
-      <w:r>
-        <w:rPr>
-          <w:lang w:val="en-US"/>
-        </w:rPr>
-        <w:t>append it to the end of the element &lt;main role="main" /&gt;</w:t>
-      </w:r>
-    </w:p>
-    <w:p>
-      <w:pPr>
-        <w:pStyle w:val="Paragraphedeliste"/>
-        <w:numPr>
-          <w:ilvl w:val="1"/>
-          <w:numId w:val="11"/>
-        </w:numPr>
-        <w:spacing w:line="360" w:lineRule="auto"/>
-        <w:rPr>
-          <w:lang w:val="en-US"/>
-        </w:rPr>
-      </w:pPr>
-      <w:r>
-        <w:rPr>
-          <w:lang w:val="en-US"/>
-        </w:rPr>
-        <w:t xml:space="preserve">Assign it the class </w:t>
-      </w:r>
-      <w:proofErr w:type="spellStart"/>
-      <w:r>
-        <w:rPr>
-          <w:lang w:val="en-US"/>
-        </w:rPr>
-        <w:t>locOpts.divInfoClass</w:t>
-      </w:r>
-      <w:proofErr w:type="spellEnd"/>
-    </w:p>
-    <w:p>
-      <w:pPr>
-        <w:pStyle w:val="Paragraphedeliste"/>
-        <w:numPr>
-          <w:ilvl w:val="1"/>
-          <w:numId w:val="11"/>
-        </w:numPr>
-        <w:spacing w:line="360" w:lineRule="auto"/>
-        <w:rPr>
-          <w:lang w:val="en-US"/>
-        </w:rPr>
-      </w:pPr>
-      <w:r>
-        <w:rPr>
-          <w:lang w:val="en-US"/>
-        </w:rPr>
-        <w:t>Set the text in parameter to this div</w:t>
-      </w:r>
-    </w:p>
-    <w:p>
-      <w:pPr>
-        <w:pStyle w:val="Paragraphedeliste"/>
-        <w:numPr>
-          <w:ilvl w:val="0"/>
-          <w:numId w:val="11"/>
-        </w:numPr>
-        <w:spacing w:line="360" w:lineRule="auto"/>
-        <w:rPr>
-          <w:lang w:val="en-US"/>
-        </w:rPr>
-      </w:pPr>
-      <w:r>
-        <w:rPr>
-          <w:lang w:val="en-US"/>
-        </w:rPr>
-        <w:t xml:space="preserve"> In </w:t>
-      </w:r>
-      <w:r>
-        <w:rPr>
-          <w:i/>
-          <w:lang w:val="en-US"/>
-        </w:rPr>
-        <w:t>geolocation.js</w:t>
-      </w:r>
-      <w:r>
-        <w:rPr>
-          <w:lang w:val="en-US"/>
-        </w:rPr>
-        <w:t xml:space="preserve">, function </w:t>
-      </w:r>
-      <w:proofErr w:type="spellStart"/>
-      <w:r>
-        <w:rPr>
-          <w:i/>
-          <w:lang w:val="en-US"/>
-        </w:rPr>
-        <w:t>positionError</w:t>
-      </w:r>
-      <w:proofErr w:type="spellEnd"/>
-    </w:p>
-    <w:p>
-      <w:pPr>
-        <w:pStyle w:val="Paragraphedeliste"/>
-        <w:numPr>
-          <w:ilvl w:val="1"/>
-          <w:numId w:val="11"/>
-        </w:numPr>
-        <w:spacing w:line="360" w:lineRule="auto"/>
-        <w:rPr>
-          <w:lang w:val="en-US"/>
-        </w:rPr>
-      </w:pPr>
-      <w:r>
-        <w:rPr>
-          <w:lang w:val="en-US"/>
-        </w:rPr>
-        <w:t>Define a message depending on the error code</w:t>
-      </w:r>
-    </w:p>
-    <w:p>
-      <w:pPr>
-        <w:pStyle w:val="Paragraphedeliste"/>
-        <w:numPr>
-          <w:ilvl w:val="1"/>
-          <w:numId w:val="11"/>
-        </w:numPr>
-        <w:spacing w:line="360" w:lineRule="auto"/>
-        <w:rPr>
-          <w:lang w:val="en-US"/>
-        </w:rPr>
-      </w:pPr>
-      <w:r>
-        <w:rPr>
-          <w:lang w:val="en-US"/>
-        </w:rPr>
-        <w:t xml:space="preserve">Display this message using the </w:t>
-      </w:r>
-      <w:proofErr w:type="spellStart"/>
-      <w:r>
-        <w:rPr>
-          <w:i/>
-          <w:lang w:val="en-US"/>
-        </w:rPr>
-        <w:t>setMessage</w:t>
-      </w:r>
-      <w:proofErr w:type="spellEnd"/>
-      <w:r>
-        <w:rPr>
-          <w:lang w:val="en-US"/>
-        </w:rPr>
-        <w:t xml:space="preserve"> function</w:t>
-      </w:r>
-    </w:p>
-    <w:p>
-      <w:pPr>
-        <w:pStyle w:val="Paragraphedeliste"/>
-        <w:numPr>
-          <w:ilvl w:val="1"/>
-          <w:numId w:val="11"/>
-        </w:numPr>
-        <w:spacing w:line="360" w:lineRule="auto"/>
-        <w:rPr>
-          <w:lang w:val="en-US"/>
-        </w:rPr>
-      </w:pPr>
-      <w:r>
-        <w:rPr>
-          <w:lang w:val="en-US"/>
-        </w:rPr>
-        <w:t xml:space="preserve">cancel the geolocation API process if possible (maybe that the API was working at the </w:t>
-      </w:r>
-      <w:proofErr w:type="spellStart"/>
-      <w:r>
-        <w:rPr>
-          <w:lang w:val="en-US"/>
-        </w:rPr>
-        <w:t>begining</w:t>
-      </w:r>
-      <w:proofErr w:type="spellEnd"/>
-      <w:r>
-        <w:rPr>
-          <w:lang w:val="en-US"/>
-        </w:rPr>
-        <w:t xml:space="preserve"> and that  an error </w:t>
-      </w:r>
-      <w:proofErr w:type="spellStart"/>
-      <w:r>
-        <w:rPr>
-          <w:lang w:val="en-US"/>
-        </w:rPr>
-        <w:t>occured</w:t>
-      </w:r>
-      <w:proofErr w:type="spellEnd"/>
-      <w:r>
-        <w:rPr>
-          <w:lang w:val="en-US"/>
-        </w:rPr>
-        <w:t xml:space="preserve"> later, in which case we want to stop  the geolocation feature)</w:t>
-      </w:r>
-    </w:p>
-    <w:p>
-      <w:pPr>
-        <w:pStyle w:val="Paragraphedeliste"/>
-        <w:numPr>
-          <w:ilvl w:val="0"/>
-          <w:numId w:val="11"/>
-        </w:numPr>
-        <w:spacing w:line="360" w:lineRule="auto"/>
-        <w:rPr>
-          <w:lang w:val="en-US"/>
-        </w:rPr>
-      </w:pPr>
-      <w:r>
-        <w:rPr>
-          <w:lang w:val="en-US"/>
-        </w:rPr>
-        <w:lastRenderedPageBreak/>
-        <w:t xml:space="preserve">In </w:t>
-      </w:r>
-      <w:r>
-        <w:rPr>
-          <w:i/>
-          <w:lang w:val="en-US"/>
-        </w:rPr>
-        <w:t>geolocation.js</w:t>
-      </w:r>
-      <w:r>
-        <w:rPr>
-          <w:lang w:val="en-US"/>
-        </w:rPr>
-        <w:t>, at the end of the file, read comments to initialize the geolocation API and use it with previous functions</w:t>
-      </w:r>
-    </w:p>
-    <w:p>
-      <w:pPr>
-        <w:pStyle w:val="Paragraphedeliste"/>
-        <w:numPr>
-          <w:ilvl w:val="0"/>
-          <w:numId w:val="11"/>
-        </w:numPr>
-        <w:spacing w:line="360" w:lineRule="auto"/>
+        <w:pStyle w:val="Titre1"/>
+        <w:rPr>
+          <w:lang w:val="en-US"/>
+        </w:rPr>
+      </w:pPr>
+      <w:r>
+        <w:rPr>
+          <w:lang w:val="en-US"/>
+        </w:rPr>
+        <w:t>PW10</w:t>
+      </w:r>
+      <w:r>
+        <w:rPr>
+          <w:lang w:val="en-US"/>
+        </w:rPr>
+        <w:t xml:space="preserve"> – Drag &amp; Drop</w:t>
+      </w:r>
+      <w:r>
+        <w:rPr>
+          <w:lang w:val="en-US"/>
+        </w:rPr>
+        <w:t xml:space="preserve"> API</w:t>
+      </w:r>
+    </w:p>
+    <w:p>
+      <w:pPr>
         <w:rPr>
           <w:sz w:val="28"/>
           <w:szCs w:val="28"/>
-          <w:lang w:val="en-US"/>
-        </w:rPr>
-      </w:pPr>
-      <w:r>
-        <w:rPr>
-          <w:lang w:val="en-US"/>
-        </w:rPr>
-        <w:t xml:space="preserve">Test you </w:t>
-      </w:r>
-      <w:proofErr w:type="spellStart"/>
-      <w:r>
-        <w:rPr>
-          <w:lang w:val="en-US"/>
-        </w:rPr>
-        <w:t>dev</w:t>
-      </w:r>
-      <w:proofErr w:type="spellEnd"/>
-      <w:r>
-        <w:rPr>
-          <w:lang w:val="en-US"/>
-        </w:rPr>
-        <w:t>, be sure that an error message is displayed when an error occurred</w:t>
-      </w:r>
-    </w:p>
-    <w:p>
-      <w:pPr>
-        <w:spacing w:line="360" w:lineRule="auto"/>
-        <w:rPr>
-          <w:sz w:val="28"/>
-          <w:szCs w:val="28"/>
-          <w:lang w:val="en-US"/>
-        </w:rPr>
-      </w:pPr>
-    </w:p>
-    <w:p>
-      <w:pPr>
-        <w:pStyle w:val="Titre1"/>
-        <w:rPr>
-          <w:lang w:val="en-US"/>
-        </w:rPr>
-      </w:pPr>
-      <w:r>
-        <w:rPr>
-          <w:lang w:val="en-US"/>
-        </w:rPr>
-        <w:t>PW11</w:t>
-      </w:r>
-      <w:r>
-        <w:rPr>
-          <w:lang w:val="en-US"/>
-        </w:rPr>
-        <w:t xml:space="preserve"> – </w:t>
-      </w:r>
-      <w:r>
-        <w:rPr>
-          <w:lang w:val="en-US"/>
-        </w:rPr>
-        <w:t>offline API</w:t>
-      </w:r>
-    </w:p>
-    <w:p>
-      <w:pPr>
-        <w:rPr>
           <w:lang w:val="en-US"/>
         </w:rPr>
       </w:pPr>
@@ -7877,6 +7234,1272 @@
                 <w:szCs w:val="24"/>
                 <w:lang w:val="en-US"/>
               </w:rPr>
+              <w:t>Let’s do the following:</w:t>
+            </w:r>
+          </w:p>
+          <w:p>
+            <w:pPr>
+              <w:pStyle w:val="Paragraphedeliste"/>
+              <w:numPr>
+                <w:ilvl w:val="1"/>
+                <w:numId w:val="1"/>
+              </w:numPr>
+              <w:spacing w:line="360" w:lineRule="auto"/>
+              <w:rPr>
+                <w:sz w:val="24"/>
+                <w:szCs w:val="24"/>
+                <w:lang w:val="en-US"/>
+              </w:rPr>
+            </w:pPr>
+            <w:r>
+              <w:rPr>
+                <w:sz w:val="24"/>
+                <w:szCs w:val="24"/>
+                <w:lang w:val="en-US"/>
+              </w:rPr>
+              <w:t xml:space="preserve">Use the drop </w:t>
+            </w:r>
+            <w:proofErr w:type="spellStart"/>
+            <w:r>
+              <w:rPr>
+                <w:sz w:val="24"/>
+                <w:szCs w:val="24"/>
+                <w:lang w:val="en-US"/>
+              </w:rPr>
+              <w:t>api</w:t>
+            </w:r>
+            <w:proofErr w:type="spellEnd"/>
+            <w:r>
+              <w:rPr>
+                <w:sz w:val="24"/>
+                <w:szCs w:val="24"/>
+                <w:lang w:val="en-US"/>
+              </w:rPr>
+              <w:t xml:space="preserve"> to display an image in the concerned zone when it is dragged from the file system</w:t>
+            </w:r>
+          </w:p>
+          <w:p>
+            <w:pPr>
+              <w:pStyle w:val="Paragraphedeliste"/>
+              <w:numPr>
+                <w:ilvl w:val="1"/>
+                <w:numId w:val="1"/>
+              </w:numPr>
+              <w:spacing w:line="360" w:lineRule="auto"/>
+              <w:rPr>
+                <w:sz w:val="24"/>
+                <w:szCs w:val="24"/>
+                <w:lang w:val="en-US"/>
+              </w:rPr>
+            </w:pPr>
+            <w:r>
+              <w:rPr>
+                <w:sz w:val="24"/>
+                <w:szCs w:val="24"/>
+                <w:lang w:val="en-US"/>
+              </w:rPr>
+              <w:t>Display this image as well when it is selected with the concerned button</w:t>
+            </w:r>
+          </w:p>
+          <w:p>
+            <w:pPr>
+              <w:pStyle w:val="Paragraphedeliste"/>
+              <w:numPr>
+                <w:ilvl w:val="1"/>
+                <w:numId w:val="1"/>
+              </w:numPr>
+              <w:spacing w:line="360" w:lineRule="auto"/>
+              <w:rPr>
+                <w:sz w:val="24"/>
+                <w:szCs w:val="24"/>
+                <w:lang w:val="en-US"/>
+              </w:rPr>
+            </w:pPr>
+            <w:r>
+              <w:rPr>
+                <w:sz w:val="24"/>
+                <w:szCs w:val="24"/>
+                <w:lang w:val="en-US"/>
+              </w:rPr>
+              <w:t xml:space="preserve">Make the necessary to </w:t>
+            </w:r>
+            <w:r>
+              <w:rPr>
+                <w:sz w:val="24"/>
+                <w:szCs w:val="24"/>
+                <w:lang w:val="en-US"/>
+              </w:rPr>
+              <w:t xml:space="preserve"> be sure that the file is uploaded in both cases</w:t>
+            </w:r>
+            <w:r>
+              <w:rPr>
+                <w:sz w:val="24"/>
+                <w:szCs w:val="24"/>
+                <w:lang w:val="en-US"/>
+              </w:rPr>
+              <w:t xml:space="preserve"> </w:t>
+            </w:r>
+          </w:p>
+        </w:tc>
+      </w:tr>
+    </w:tbl>
+    <w:p>
+      <w:pPr>
+        <w:rPr>
+          <w:sz w:val="28"/>
+          <w:szCs w:val="28"/>
+          <w:lang w:val="en-US"/>
+        </w:rPr>
+      </w:pPr>
+    </w:p>
+    <w:p>
+      <w:pPr>
+        <w:pStyle w:val="Paragraphedeliste"/>
+        <w:numPr>
+          <w:ilvl w:val="0"/>
+          <w:numId w:val="8"/>
+        </w:numPr>
+        <w:spacing w:line="360" w:lineRule="auto"/>
+        <w:rPr>
+          <w:lang w:val="en-US"/>
+        </w:rPr>
+      </w:pPr>
+      <w:r>
+        <w:rPr>
+          <w:lang w:val="en-US"/>
+        </w:rPr>
+        <w:t>To prepare the environment:</w:t>
+      </w:r>
+    </w:p>
+    <w:p>
+      <w:pPr>
+        <w:pStyle w:val="Paragraphedeliste"/>
+        <w:numPr>
+          <w:ilvl w:val="1"/>
+          <w:numId w:val="8"/>
+        </w:numPr>
+        <w:spacing w:line="360" w:lineRule="auto"/>
+        <w:rPr>
+          <w:lang w:val="en-US"/>
+        </w:rPr>
+      </w:pPr>
+      <w:r>
+        <w:rPr>
+          <w:lang w:val="en-US"/>
+        </w:rPr>
+        <w:t xml:space="preserve">replace the </w:t>
+      </w:r>
+      <w:r>
+        <w:rPr>
+          <w:i/>
+          <w:lang w:val="en-US"/>
+        </w:rPr>
+        <w:t>add-pin.html</w:t>
+      </w:r>
+      <w:r>
+        <w:rPr>
+          <w:lang w:val="en-US"/>
+        </w:rPr>
+        <w:t xml:space="preserve"> content</w:t>
+      </w:r>
+      <w:r>
+        <w:rPr>
+          <w:lang w:val="en-US"/>
+        </w:rPr>
+        <w:t xml:space="preserve">  by the </w:t>
+      </w:r>
+      <w:r>
+        <w:rPr>
+          <w:i/>
+          <w:lang w:val="en-US"/>
+        </w:rPr>
+        <w:t>add-pin.html.pw7</w:t>
+      </w:r>
+      <w:r>
+        <w:rPr>
+          <w:lang w:val="en-US"/>
+        </w:rPr>
+        <w:t xml:space="preserve"> content</w:t>
+      </w:r>
+    </w:p>
+    <w:p>
+      <w:pPr>
+        <w:pStyle w:val="Paragraphedeliste"/>
+        <w:numPr>
+          <w:ilvl w:val="2"/>
+          <w:numId w:val="8"/>
+        </w:numPr>
+        <w:spacing w:line="360" w:lineRule="auto"/>
+        <w:rPr>
+          <w:lang w:val="en-US"/>
+        </w:rPr>
+      </w:pPr>
+      <w:bookmarkStart w:id="1" w:name="_Ref393284339"/>
+      <w:r>
+        <w:rPr>
+          <w:b/>
+          <w:lang w:val="en-US"/>
+        </w:rPr>
+        <w:t>Note</w:t>
+      </w:r>
+      <w:r>
+        <w:rPr>
+          <w:lang w:val="en-US"/>
+        </w:rPr>
+        <w:t>: Main difference</w:t>
+      </w:r>
+      <w:r>
+        <w:rPr>
+          <w:lang w:val="en-US"/>
+        </w:rPr>
+        <w:t xml:space="preserve">s are the inclusion of the </w:t>
+      </w:r>
+      <w:r>
+        <w:rPr>
+          <w:i/>
+          <w:lang w:val="en-US"/>
+        </w:rPr>
+        <w:t>dragAndDrop.js</w:t>
+      </w:r>
+      <w:r>
+        <w:rPr>
+          <w:lang w:val="en-US"/>
+        </w:rPr>
+        <w:t xml:space="preserve"> file and</w:t>
+      </w:r>
+      <w:r>
+        <w:rPr>
+          <w:lang w:val="en-US"/>
+        </w:rPr>
+        <w:t xml:space="preserve"> </w:t>
+      </w:r>
+      <w:r>
+        <w:rPr>
+          <w:lang w:val="en-US"/>
+        </w:rPr>
+        <w:t>the fact that the input file element is not anymore in the form element. The reason is that now</w:t>
+      </w:r>
+      <w:proofErr w:type="gramStart"/>
+      <w:r>
+        <w:rPr>
+          <w:lang w:val="en-US"/>
+        </w:rPr>
+        <w:t>,  we</w:t>
+      </w:r>
+      <w:proofErr w:type="gramEnd"/>
+      <w:r>
+        <w:rPr>
+          <w:lang w:val="en-US"/>
+        </w:rPr>
+        <w:t xml:space="preserve"> are not sure that the file comes from the input field (when the image is dropped, the input field is not used).</w:t>
+      </w:r>
+      <w:bookmarkEnd w:id="1"/>
+    </w:p>
+    <w:p>
+      <w:pPr>
+        <w:pStyle w:val="Paragraphedeliste"/>
+        <w:numPr>
+          <w:ilvl w:val="0"/>
+          <w:numId w:val="8"/>
+        </w:numPr>
+        <w:spacing w:line="360" w:lineRule="auto"/>
+        <w:rPr>
+          <w:lang w:val="en-US"/>
+        </w:rPr>
+      </w:pPr>
+      <w:r>
+        <w:rPr>
+          <w:lang w:val="en-US"/>
+        </w:rPr>
+        <w:t xml:space="preserve">In </w:t>
+      </w:r>
+      <w:r>
+        <w:rPr>
+          <w:i/>
+          <w:lang w:val="en-US"/>
+        </w:rPr>
+        <w:t>dragAndDrop.js</w:t>
+      </w:r>
+    </w:p>
+    <w:p>
+      <w:pPr>
+        <w:pStyle w:val="Paragraphedeliste"/>
+        <w:numPr>
+          <w:ilvl w:val="1"/>
+          <w:numId w:val="8"/>
+        </w:numPr>
+        <w:spacing w:line="360" w:lineRule="auto"/>
+        <w:rPr>
+          <w:lang w:val="en-US"/>
+        </w:rPr>
+      </w:pPr>
+      <w:r>
+        <w:rPr>
+          <w:lang w:val="en-US"/>
+        </w:rPr>
+        <w:t xml:space="preserve">Implement the </w:t>
+      </w:r>
+      <w:proofErr w:type="spellStart"/>
+      <w:r>
+        <w:rPr>
+          <w:i/>
+          <w:lang w:val="en-US"/>
+        </w:rPr>
+        <w:t>addDropFunctiunality</w:t>
+      </w:r>
+      <w:proofErr w:type="spellEnd"/>
+      <w:r>
+        <w:rPr>
+          <w:lang w:val="en-US"/>
+        </w:rPr>
+        <w:t xml:space="preserve"> function by following the comments</w:t>
+      </w:r>
+    </w:p>
+    <w:p>
+      <w:pPr>
+        <w:pStyle w:val="Paragraphedeliste"/>
+        <w:numPr>
+          <w:ilvl w:val="2"/>
+          <w:numId w:val="8"/>
+        </w:numPr>
+        <w:spacing w:line="360" w:lineRule="auto"/>
+        <w:rPr>
+          <w:lang w:val="en-US"/>
+        </w:rPr>
+      </w:pPr>
+      <w:r>
+        <w:rPr>
+          <w:b/>
+          <w:lang w:val="en-US"/>
+        </w:rPr>
+        <w:t>Note</w:t>
+      </w:r>
+      <w:r>
+        <w:rPr>
+          <w:lang w:val="en-US"/>
+        </w:rPr>
+        <w:t>: The aim of this function is to treat the ‘drop’ event to call the method which will display the image</w:t>
+      </w:r>
+    </w:p>
+    <w:p>
+      <w:pPr>
+        <w:pStyle w:val="Paragraphedeliste"/>
+        <w:numPr>
+          <w:ilvl w:val="2"/>
+          <w:numId w:val="8"/>
+        </w:numPr>
+        <w:spacing w:line="360" w:lineRule="auto"/>
+        <w:rPr>
+          <w:lang w:val="en-US"/>
+        </w:rPr>
+      </w:pPr>
+      <w:r>
+        <w:rPr>
+          <w:b/>
+          <w:lang w:val="en-US"/>
+        </w:rPr>
+        <w:t>Note</w:t>
+      </w:r>
+      <w:r>
+        <w:rPr>
+          <w:lang w:val="en-US"/>
+        </w:rPr>
+        <w:t xml:space="preserve">: To disable the default behavior of an event, use its method </w:t>
+      </w:r>
+      <w:proofErr w:type="spellStart"/>
+      <w:r>
+        <w:rPr>
+          <w:i/>
+          <w:lang w:val="en-US"/>
+        </w:rPr>
+        <w:t>preventDefault</w:t>
+      </w:r>
+      <w:proofErr w:type="spellEnd"/>
+      <w:r>
+        <w:rPr>
+          <w:i/>
+          <w:lang w:val="en-US"/>
+        </w:rPr>
+        <w:t>()</w:t>
+      </w:r>
+      <w:r>
+        <w:rPr>
+          <w:lang w:val="en-US"/>
+        </w:rPr>
+        <w:t xml:space="preserve">, and use the </w:t>
+      </w:r>
+      <w:proofErr w:type="spellStart"/>
+      <w:r>
+        <w:rPr>
+          <w:i/>
+          <w:lang w:val="en-US"/>
+        </w:rPr>
+        <w:t>stopPropagation</w:t>
+      </w:r>
+      <w:proofErr w:type="spellEnd"/>
+      <w:r>
+        <w:rPr>
+          <w:i/>
+          <w:lang w:val="en-US"/>
+        </w:rPr>
+        <w:t>()</w:t>
+      </w:r>
+      <w:r>
+        <w:rPr>
+          <w:lang w:val="en-US"/>
+        </w:rPr>
+        <w:t xml:space="preserve"> one as well to be sure that the event will not be propagated</w:t>
+      </w:r>
+    </w:p>
+    <w:p>
+      <w:pPr>
+        <w:pStyle w:val="Paragraphedeliste"/>
+        <w:numPr>
+          <w:ilvl w:val="1"/>
+          <w:numId w:val="8"/>
+        </w:numPr>
+        <w:spacing w:line="360" w:lineRule="auto"/>
+        <w:rPr>
+          <w:lang w:val="en-US"/>
+        </w:rPr>
+      </w:pPr>
+      <w:r>
+        <w:rPr>
+          <w:lang w:val="en-US"/>
+        </w:rPr>
+        <w:t xml:space="preserve">Implement the </w:t>
+      </w:r>
+      <w:proofErr w:type="spellStart"/>
+      <w:r>
+        <w:rPr>
+          <w:i/>
+          <w:lang w:val="en-US"/>
+        </w:rPr>
+        <w:t>captureInputFiles</w:t>
+      </w:r>
+      <w:proofErr w:type="spellEnd"/>
+      <w:r>
+        <w:rPr>
+          <w:lang w:val="en-US"/>
+        </w:rPr>
+        <w:t xml:space="preserve"> function by following the comments</w:t>
+      </w:r>
+    </w:p>
+    <w:p>
+      <w:pPr>
+        <w:pStyle w:val="Paragraphedeliste"/>
+        <w:numPr>
+          <w:ilvl w:val="2"/>
+          <w:numId w:val="8"/>
+        </w:numPr>
+        <w:spacing w:line="360" w:lineRule="auto"/>
+        <w:rPr>
+          <w:lang w:val="en-US"/>
+        </w:rPr>
+      </w:pPr>
+      <w:r>
+        <w:rPr>
+          <w:b/>
+          <w:lang w:val="en-US"/>
+        </w:rPr>
+        <w:t>Note</w:t>
+      </w:r>
+      <w:r>
+        <w:rPr>
+          <w:lang w:val="en-US"/>
+        </w:rPr>
+        <w:t>: The aim of this function is to treat the ‘change’</w:t>
+      </w:r>
+      <w:r>
+        <w:rPr>
+          <w:lang w:val="en-US"/>
+        </w:rPr>
+        <w:t xml:space="preserve"> event on the input file element </w:t>
+      </w:r>
+      <w:r>
+        <w:rPr>
+          <w:lang w:val="en-US"/>
+        </w:rPr>
+        <w:t>to call the method which will display the image</w:t>
+      </w:r>
+    </w:p>
+    <w:p>
+      <w:pPr>
+        <w:pStyle w:val="Paragraphedeliste"/>
+        <w:numPr>
+          <w:ilvl w:val="0"/>
+          <w:numId w:val="8"/>
+        </w:numPr>
+        <w:spacing w:line="360" w:lineRule="auto"/>
+        <w:rPr>
+          <w:lang w:val="en-US"/>
+        </w:rPr>
+      </w:pPr>
+      <w:r>
+        <w:rPr>
+          <w:lang w:val="en-US"/>
+        </w:rPr>
+        <w:lastRenderedPageBreak/>
+        <w:t xml:space="preserve">Complete the </w:t>
+      </w:r>
+      <w:r>
+        <w:rPr>
+          <w:i/>
+          <w:lang w:val="en-US"/>
+        </w:rPr>
+        <w:t>addPin.js</w:t>
+      </w:r>
+      <w:r>
+        <w:rPr>
+          <w:lang w:val="en-US"/>
+        </w:rPr>
+        <w:t xml:space="preserve"> file to take into account the file to upload. As said in </w:t>
+      </w:r>
+      <w:r>
+        <w:rPr>
+          <w:lang w:val="en-US"/>
+        </w:rPr>
+        <w:fldChar w:fldCharType="begin"/>
+      </w:r>
+      <w:r>
+        <w:rPr>
+          <w:lang w:val="en-US"/>
+        </w:rPr>
+        <w:instrText xml:space="preserve"> REF _Ref393284339 \r \h </w:instrText>
+      </w:r>
+      <w:r>
+        <w:rPr>
+          <w:lang w:val="en-US"/>
+        </w:rPr>
+        <w:instrText xml:space="preserve"> \* MERGEFORMAT </w:instrText>
+      </w:r>
+      <w:r>
+        <w:rPr>
+          <w:lang w:val="en-US"/>
+        </w:rPr>
+      </w:r>
+      <w:r>
+        <w:rPr>
+          <w:lang w:val="en-US"/>
+        </w:rPr>
+        <w:fldChar w:fldCharType="separate"/>
+      </w:r>
+      <w:r>
+        <w:rPr>
+          <w:lang w:val="en-US"/>
+        </w:rPr>
+        <w:t>1)a)</w:t>
+      </w:r>
+      <w:proofErr w:type="spellStart"/>
+      <w:r>
+        <w:rPr>
+          <w:lang w:val="en-US"/>
+        </w:rPr>
+        <w:t>i</w:t>
+      </w:r>
+      <w:proofErr w:type="spellEnd"/>
+      <w:r>
+        <w:rPr>
+          <w:lang w:val="en-US"/>
+        </w:rPr>
+        <w:t>)</w:t>
+      </w:r>
+      <w:r>
+        <w:rPr>
+          <w:lang w:val="en-US"/>
+        </w:rPr>
+        <w:fldChar w:fldCharType="end"/>
+      </w:r>
+      <w:r>
+        <w:rPr>
+          <w:lang w:val="en-US"/>
+        </w:rPr>
+        <w:t xml:space="preserve"> , the input file is not in the form, so you will have to add the </w:t>
+      </w:r>
+      <w:r>
+        <w:rPr>
+          <w:lang w:val="en-US"/>
+        </w:rPr>
+        <w:t>data manually during the form submission by:</w:t>
+      </w:r>
+    </w:p>
+    <w:p>
+      <w:pPr>
+        <w:pStyle w:val="Paragraphedeliste"/>
+        <w:numPr>
+          <w:ilvl w:val="1"/>
+          <w:numId w:val="8"/>
+        </w:numPr>
+        <w:spacing w:line="360" w:lineRule="auto"/>
+        <w:rPr>
+          <w:lang w:val="en-US"/>
+        </w:rPr>
+      </w:pPr>
+      <w:r>
+        <w:rPr>
+          <w:lang w:val="en-US"/>
+        </w:rPr>
+        <w:t xml:space="preserve">Retrieving the file you need to upload (look for the </w:t>
+      </w:r>
+      <w:proofErr w:type="spellStart"/>
+      <w:r>
+        <w:rPr>
+          <w:i/>
+          <w:lang w:val="en-US"/>
+        </w:rPr>
+        <w:t>retrieveFile</w:t>
+      </w:r>
+      <w:proofErr w:type="spellEnd"/>
+      <w:r>
+        <w:rPr>
+          <w:lang w:val="en-US"/>
+        </w:rPr>
+        <w:t xml:space="preserve"> function in </w:t>
+      </w:r>
+      <w:r>
+        <w:rPr>
+          <w:i/>
+          <w:lang w:val="en-US"/>
+        </w:rPr>
+        <w:t>dragAndDrop.js</w:t>
+      </w:r>
+      <w:r>
+        <w:rPr>
+          <w:lang w:val="en-US"/>
+        </w:rPr>
+        <w:t xml:space="preserve"> to know where it is stored)</w:t>
+      </w:r>
+    </w:p>
+    <w:p>
+      <w:pPr>
+        <w:pStyle w:val="Paragraphedeliste"/>
+        <w:numPr>
+          <w:ilvl w:val="1"/>
+          <w:numId w:val="8"/>
+        </w:numPr>
+        <w:spacing w:line="360" w:lineRule="auto"/>
+        <w:rPr>
+          <w:lang w:val="en-US"/>
+        </w:rPr>
+      </w:pPr>
+      <w:r>
+        <w:rPr>
+          <w:lang w:val="en-US"/>
+        </w:rPr>
+        <w:t xml:space="preserve">Append this file with the </w:t>
+      </w:r>
+      <w:proofErr w:type="spellStart"/>
+      <w:r>
+        <w:rPr>
+          <w:i/>
+          <w:lang w:val="en-US"/>
+        </w:rPr>
+        <w:t>FormData</w:t>
+      </w:r>
+      <w:proofErr w:type="spellEnd"/>
+      <w:r>
+        <w:rPr>
+          <w:lang w:val="en-US"/>
+        </w:rPr>
+        <w:t xml:space="preserve"> </w:t>
+      </w:r>
+      <w:proofErr w:type="spellStart"/>
+      <w:r>
+        <w:rPr>
+          <w:lang w:val="en-US"/>
+        </w:rPr>
+        <w:t>api</w:t>
+      </w:r>
+      <w:proofErr w:type="spellEnd"/>
+      <w:r>
+        <w:rPr>
+          <w:lang w:val="en-US"/>
+        </w:rPr>
+        <w:t xml:space="preserve"> </w:t>
+      </w:r>
+    </w:p>
+    <w:p>
+      <w:pPr>
+        <w:spacing w:line="360" w:lineRule="auto"/>
+        <w:ind w:left="360"/>
+        <w:rPr>
+          <w:lang w:val="en-US"/>
+        </w:rPr>
+      </w:pPr>
+    </w:p>
+    <w:p>
+      <w:pPr>
+        <w:pStyle w:val="Titre1"/>
+        <w:rPr>
+          <w:lang w:val="en-US"/>
+        </w:rPr>
+      </w:pPr>
+      <w:r>
+        <w:rPr>
+          <w:lang w:val="en-US"/>
+        </w:rPr>
+        <w:t>PW11</w:t>
+      </w:r>
+      <w:r>
+        <w:rPr>
+          <w:lang w:val="en-US"/>
+        </w:rPr>
+        <w:t xml:space="preserve"> – </w:t>
+      </w:r>
+      <w:r>
+        <w:rPr>
+          <w:lang w:val="en-US"/>
+        </w:rPr>
+        <w:t>Geolocation</w:t>
+      </w:r>
+      <w:r>
+        <w:rPr>
+          <w:lang w:val="en-US"/>
+        </w:rPr>
+        <w:t xml:space="preserve"> API</w:t>
+      </w:r>
+    </w:p>
+    <w:p>
+      <w:pPr>
+        <w:rPr>
+          <w:sz w:val="28"/>
+          <w:szCs w:val="28"/>
+          <w:lang w:val="en-US"/>
+        </w:rPr>
+      </w:pPr>
+    </w:p>
+    <w:tbl>
+      <w:tblPr>
+        <w:tblStyle w:val="Grilledutableau"/>
+        <w:tblW w:w="0" w:type="auto"/>
+        <w:shd w:val="pct10" w:color="auto" w:fill="auto"/>
+        <w:tblLook w:val="04A0" w:firstRow="1" w:lastRow="0" w:firstColumn="1" w:lastColumn="0" w:noHBand="0" w:noVBand="1"/>
+      </w:tblPr>
+      <w:tblGrid>
+        <w:gridCol w:w="9212"/>
+      </w:tblGrid>
+      <w:tr>
+        <w:tc>
+          <w:tcPr>
+            <w:tcW w:w="9212" w:type="dxa"/>
+            <w:shd w:val="pct10" w:color="auto" w:fill="auto"/>
+          </w:tcPr>
+          <w:p>
+            <w:pPr>
+              <w:spacing w:line="360" w:lineRule="auto"/>
+              <w:rPr>
+                <w:sz w:val="28"/>
+                <w:szCs w:val="28"/>
+                <w:lang w:val="en-US"/>
+              </w:rPr>
+            </w:pPr>
+            <w:r>
+              <w:rPr>
+                <w:sz w:val="24"/>
+                <w:szCs w:val="24"/>
+                <w:lang w:val="en-US"/>
+              </w:rPr>
+              <w:t xml:space="preserve">Let’s use the geolocation API to display a map (with help of google maps </w:t>
+            </w:r>
+            <w:proofErr w:type="spellStart"/>
+            <w:r>
+              <w:rPr>
+                <w:sz w:val="24"/>
+                <w:szCs w:val="24"/>
+                <w:lang w:val="en-US"/>
+              </w:rPr>
+              <w:t>api</w:t>
+            </w:r>
+            <w:proofErr w:type="spellEnd"/>
+            <w:r>
+              <w:rPr>
+                <w:sz w:val="24"/>
+                <w:szCs w:val="24"/>
+                <w:lang w:val="en-US"/>
+              </w:rPr>
+              <w:t>).</w:t>
+            </w:r>
+          </w:p>
+        </w:tc>
+      </w:tr>
+    </w:tbl>
+    <w:p>
+      <w:pPr>
+        <w:rPr>
+          <w:sz w:val="28"/>
+          <w:szCs w:val="28"/>
+          <w:lang w:val="en-US"/>
+        </w:rPr>
+      </w:pPr>
+    </w:p>
+    <w:p>
+      <w:pPr>
+        <w:pStyle w:val="Paragraphedeliste"/>
+        <w:numPr>
+          <w:ilvl w:val="0"/>
+          <w:numId w:val="11"/>
+        </w:numPr>
+        <w:spacing w:line="360" w:lineRule="auto"/>
+        <w:rPr>
+          <w:lang w:val="en-US"/>
+        </w:rPr>
+      </w:pPr>
+      <w:r>
+        <w:rPr>
+          <w:lang w:val="en-US"/>
+        </w:rPr>
+        <w:t xml:space="preserve">In </w:t>
+      </w:r>
+      <w:r>
+        <w:rPr>
+          <w:i/>
+          <w:lang w:val="en-US"/>
+        </w:rPr>
+        <w:t>add-pin.html</w:t>
+      </w:r>
+      <w:r>
+        <w:rPr>
+          <w:lang w:val="en-US"/>
+        </w:rPr>
+        <w:t>:</w:t>
+      </w:r>
+    </w:p>
+    <w:p>
+      <w:pPr>
+        <w:pStyle w:val="Paragraphedeliste"/>
+        <w:numPr>
+          <w:ilvl w:val="1"/>
+          <w:numId w:val="11"/>
+        </w:numPr>
+        <w:spacing w:line="360" w:lineRule="auto"/>
+        <w:rPr>
+          <w:lang w:val="en-US"/>
+        </w:rPr>
+      </w:pPr>
+      <w:r>
+        <w:rPr>
+          <w:lang w:val="en-US"/>
+        </w:rPr>
+        <w:t xml:space="preserve">Import </w:t>
+      </w:r>
+      <w:hyperlink r:id="rId13" w:history="1">
+        <w:r>
+          <w:rPr>
+            <w:rStyle w:val="Lienhypertexte"/>
+            <w:i/>
+            <w:lang w:val="en-US"/>
+          </w:rPr>
+          <w:t>http://maps.googleapis.com/maps/api/js</w:t>
+        </w:r>
+      </w:hyperlink>
+      <w:r>
+        <w:rPr>
+          <w:lang w:val="en-US"/>
+        </w:rPr>
+        <w:t xml:space="preserve"> and </w:t>
+      </w:r>
+      <w:r>
+        <w:rPr>
+          <w:i/>
+          <w:lang w:val="en-US"/>
+        </w:rPr>
+        <w:t>geolocation.js</w:t>
+      </w:r>
+    </w:p>
+    <w:p>
+      <w:pPr>
+        <w:pStyle w:val="Paragraphedeliste"/>
+        <w:numPr>
+          <w:ilvl w:val="0"/>
+          <w:numId w:val="11"/>
+        </w:numPr>
+        <w:spacing w:line="360" w:lineRule="auto"/>
+        <w:rPr>
+          <w:lang w:val="en-US"/>
+        </w:rPr>
+      </w:pPr>
+      <w:r>
+        <w:rPr>
+          <w:lang w:val="en-US"/>
+        </w:rPr>
+        <w:t xml:space="preserve">In </w:t>
+      </w:r>
+      <w:r>
+        <w:rPr>
+          <w:i/>
+          <w:lang w:val="en-US"/>
+        </w:rPr>
+        <w:t>geolocation.js</w:t>
+      </w:r>
+      <w:r>
+        <w:rPr>
+          <w:lang w:val="en-US"/>
+        </w:rPr>
+        <w:t xml:space="preserve">, function </w:t>
+      </w:r>
+      <w:proofErr w:type="spellStart"/>
+      <w:r>
+        <w:rPr>
+          <w:i/>
+          <w:lang w:val="en-US"/>
+        </w:rPr>
+        <w:t>setMessage</w:t>
+      </w:r>
+      <w:proofErr w:type="spellEnd"/>
+    </w:p>
+    <w:p>
+      <w:pPr>
+        <w:pStyle w:val="Paragraphedeliste"/>
+        <w:numPr>
+          <w:ilvl w:val="1"/>
+          <w:numId w:val="11"/>
+        </w:numPr>
+        <w:spacing w:line="360" w:lineRule="auto"/>
+        <w:rPr>
+          <w:lang w:val="en-US"/>
+        </w:rPr>
+      </w:pPr>
+      <w:r>
+        <w:rPr>
+          <w:lang w:val="en-US"/>
+        </w:rPr>
+        <w:t>Create a new div element</w:t>
+      </w:r>
+    </w:p>
+    <w:p>
+      <w:pPr>
+        <w:pStyle w:val="Paragraphedeliste"/>
+        <w:numPr>
+          <w:ilvl w:val="1"/>
+          <w:numId w:val="11"/>
+        </w:numPr>
+        <w:spacing w:line="360" w:lineRule="auto"/>
+        <w:rPr>
+          <w:lang w:val="en-US"/>
+        </w:rPr>
+      </w:pPr>
+      <w:r>
+        <w:rPr>
+          <w:lang w:val="en-US"/>
+        </w:rPr>
+        <w:t>append it to the end of the element &lt;main role="main" /&gt;</w:t>
+      </w:r>
+    </w:p>
+    <w:p>
+      <w:pPr>
+        <w:pStyle w:val="Paragraphedeliste"/>
+        <w:numPr>
+          <w:ilvl w:val="1"/>
+          <w:numId w:val="11"/>
+        </w:numPr>
+        <w:spacing w:line="360" w:lineRule="auto"/>
+        <w:rPr>
+          <w:lang w:val="en-US"/>
+        </w:rPr>
+      </w:pPr>
+      <w:r>
+        <w:rPr>
+          <w:lang w:val="en-US"/>
+        </w:rPr>
+        <w:t xml:space="preserve">Assign it the class </w:t>
+      </w:r>
+      <w:proofErr w:type="spellStart"/>
+      <w:r>
+        <w:rPr>
+          <w:lang w:val="en-US"/>
+        </w:rPr>
+        <w:t>locOpts.divInfoClass</w:t>
+      </w:r>
+      <w:proofErr w:type="spellEnd"/>
+    </w:p>
+    <w:p>
+      <w:pPr>
+        <w:pStyle w:val="Paragraphedeliste"/>
+        <w:numPr>
+          <w:ilvl w:val="1"/>
+          <w:numId w:val="11"/>
+        </w:numPr>
+        <w:spacing w:line="360" w:lineRule="auto"/>
+        <w:rPr>
+          <w:lang w:val="en-US"/>
+        </w:rPr>
+      </w:pPr>
+      <w:r>
+        <w:rPr>
+          <w:lang w:val="en-US"/>
+        </w:rPr>
+        <w:t>Set the text in parameter to this div</w:t>
+      </w:r>
+    </w:p>
+    <w:p>
+      <w:pPr>
+        <w:pStyle w:val="Paragraphedeliste"/>
+        <w:numPr>
+          <w:ilvl w:val="0"/>
+          <w:numId w:val="11"/>
+        </w:numPr>
+        <w:spacing w:line="360" w:lineRule="auto"/>
+        <w:rPr>
+          <w:lang w:val="en-US"/>
+        </w:rPr>
+      </w:pPr>
+      <w:r>
+        <w:rPr>
+          <w:lang w:val="en-US"/>
+        </w:rPr>
+        <w:t xml:space="preserve"> In </w:t>
+      </w:r>
+      <w:r>
+        <w:rPr>
+          <w:i/>
+          <w:lang w:val="en-US"/>
+        </w:rPr>
+        <w:t>geolocation.js</w:t>
+      </w:r>
+      <w:r>
+        <w:rPr>
+          <w:lang w:val="en-US"/>
+        </w:rPr>
+        <w:t xml:space="preserve">, function </w:t>
+      </w:r>
+      <w:proofErr w:type="spellStart"/>
+      <w:r>
+        <w:rPr>
+          <w:i/>
+          <w:lang w:val="en-US"/>
+        </w:rPr>
+        <w:t>positionError</w:t>
+      </w:r>
+      <w:proofErr w:type="spellEnd"/>
+    </w:p>
+    <w:p>
+      <w:pPr>
+        <w:pStyle w:val="Paragraphedeliste"/>
+        <w:numPr>
+          <w:ilvl w:val="1"/>
+          <w:numId w:val="11"/>
+        </w:numPr>
+        <w:spacing w:line="360" w:lineRule="auto"/>
+        <w:rPr>
+          <w:lang w:val="en-US"/>
+        </w:rPr>
+      </w:pPr>
+      <w:r>
+        <w:rPr>
+          <w:lang w:val="en-US"/>
+        </w:rPr>
+        <w:t>Define a message depending on the error code</w:t>
+      </w:r>
+    </w:p>
+    <w:p>
+      <w:pPr>
+        <w:pStyle w:val="Paragraphedeliste"/>
+        <w:numPr>
+          <w:ilvl w:val="1"/>
+          <w:numId w:val="11"/>
+        </w:numPr>
+        <w:spacing w:line="360" w:lineRule="auto"/>
+        <w:rPr>
+          <w:lang w:val="en-US"/>
+        </w:rPr>
+      </w:pPr>
+      <w:r>
+        <w:rPr>
+          <w:lang w:val="en-US"/>
+        </w:rPr>
+        <w:t xml:space="preserve">Display this message using the </w:t>
+      </w:r>
+      <w:proofErr w:type="spellStart"/>
+      <w:r>
+        <w:rPr>
+          <w:i/>
+          <w:lang w:val="en-US"/>
+        </w:rPr>
+        <w:t>setMessage</w:t>
+      </w:r>
+      <w:proofErr w:type="spellEnd"/>
+      <w:r>
+        <w:rPr>
+          <w:lang w:val="en-US"/>
+        </w:rPr>
+        <w:t xml:space="preserve"> function</w:t>
+      </w:r>
+    </w:p>
+    <w:p>
+      <w:pPr>
+        <w:pStyle w:val="Paragraphedeliste"/>
+        <w:numPr>
+          <w:ilvl w:val="1"/>
+          <w:numId w:val="11"/>
+        </w:numPr>
+        <w:spacing w:line="360" w:lineRule="auto"/>
+        <w:rPr>
+          <w:lang w:val="en-US"/>
+        </w:rPr>
+      </w:pPr>
+      <w:r>
+        <w:rPr>
+          <w:lang w:val="en-US"/>
+        </w:rPr>
+        <w:t xml:space="preserve">cancel the geolocation API process if possible (maybe that the API was working at the </w:t>
+      </w:r>
+      <w:proofErr w:type="spellStart"/>
+      <w:r>
+        <w:rPr>
+          <w:lang w:val="en-US"/>
+        </w:rPr>
+        <w:t>begining</w:t>
+      </w:r>
+      <w:proofErr w:type="spellEnd"/>
+      <w:r>
+        <w:rPr>
+          <w:lang w:val="en-US"/>
+        </w:rPr>
+        <w:t xml:space="preserve"> and that  an error </w:t>
+      </w:r>
+      <w:proofErr w:type="spellStart"/>
+      <w:r>
+        <w:rPr>
+          <w:lang w:val="en-US"/>
+        </w:rPr>
+        <w:t>occured</w:t>
+      </w:r>
+      <w:proofErr w:type="spellEnd"/>
+      <w:r>
+        <w:rPr>
+          <w:lang w:val="en-US"/>
+        </w:rPr>
+        <w:t xml:space="preserve"> later, in which case we want to stop  the geolocation feature)</w:t>
+      </w:r>
+    </w:p>
+    <w:p>
+      <w:pPr>
+        <w:pStyle w:val="Paragraphedeliste"/>
+        <w:numPr>
+          <w:ilvl w:val="0"/>
+          <w:numId w:val="11"/>
+        </w:numPr>
+        <w:spacing w:line="360" w:lineRule="auto"/>
+        <w:rPr>
+          <w:lang w:val="en-US"/>
+        </w:rPr>
+      </w:pPr>
+      <w:r>
+        <w:rPr>
+          <w:lang w:val="en-US"/>
+        </w:rPr>
+        <w:t xml:space="preserve">In </w:t>
+      </w:r>
+      <w:r>
+        <w:rPr>
+          <w:i/>
+          <w:lang w:val="en-US"/>
+        </w:rPr>
+        <w:t>geolocation.js</w:t>
+      </w:r>
+      <w:r>
+        <w:rPr>
+          <w:lang w:val="en-US"/>
+        </w:rPr>
+        <w:t>, at the end of the file, read comments to initialize the geolocation API and use it with previous functions</w:t>
+      </w:r>
+    </w:p>
+    <w:p>
+      <w:pPr>
+        <w:pStyle w:val="Paragraphedeliste"/>
+        <w:numPr>
+          <w:ilvl w:val="0"/>
+          <w:numId w:val="11"/>
+        </w:numPr>
+        <w:spacing w:line="360" w:lineRule="auto"/>
+        <w:rPr>
+          <w:sz w:val="28"/>
+          <w:szCs w:val="28"/>
+          <w:lang w:val="en-US"/>
+        </w:rPr>
+      </w:pPr>
+      <w:r>
+        <w:rPr>
+          <w:lang w:val="en-US"/>
+        </w:rPr>
+        <w:t>Test you dev, be sure that an error message is displayed when an error occurred</w:t>
+      </w:r>
+    </w:p>
+    <w:p>
+      <w:pPr>
+        <w:spacing w:line="360" w:lineRule="auto"/>
+        <w:rPr>
+          <w:sz w:val="28"/>
+          <w:szCs w:val="28"/>
+          <w:lang w:val="en-US"/>
+        </w:rPr>
+      </w:pPr>
+    </w:p>
+    <w:p>
+      <w:pPr>
+        <w:pStyle w:val="Titre1"/>
+        <w:rPr>
+          <w:lang w:val="en-US"/>
+        </w:rPr>
+      </w:pPr>
+      <w:r>
+        <w:rPr>
+          <w:lang w:val="en-US"/>
+        </w:rPr>
+        <w:t>PW12</w:t>
+      </w:r>
+      <w:r>
+        <w:rPr>
+          <w:lang w:val="en-US"/>
+        </w:rPr>
+        <w:t xml:space="preserve"> – </w:t>
+      </w:r>
+      <w:r>
+        <w:rPr>
+          <w:lang w:val="en-US"/>
+        </w:rPr>
+        <w:t>offline API</w:t>
+      </w:r>
+    </w:p>
+    <w:p>
+      <w:pPr>
+        <w:rPr>
+          <w:lang w:val="en-US"/>
+        </w:rPr>
+      </w:pPr>
+    </w:p>
+    <w:tbl>
+      <w:tblPr>
+        <w:tblStyle w:val="Grilledutableau"/>
+        <w:tblW w:w="0" w:type="auto"/>
+        <w:shd w:val="pct10" w:color="auto" w:fill="auto"/>
+        <w:tblLook w:val="04A0" w:firstRow="1" w:lastRow="0" w:firstColumn="1" w:lastColumn="0" w:noHBand="0" w:noVBand="1"/>
+      </w:tblPr>
+      <w:tblGrid>
+        <w:gridCol w:w="9212"/>
+      </w:tblGrid>
+      <w:tr>
+        <w:tc>
+          <w:tcPr>
+            <w:tcW w:w="9212" w:type="dxa"/>
+            <w:shd w:val="pct10" w:color="auto" w:fill="auto"/>
+          </w:tcPr>
+          <w:p>
+            <w:pPr>
+              <w:spacing w:line="360" w:lineRule="auto"/>
+              <w:rPr>
+                <w:sz w:val="24"/>
+                <w:szCs w:val="24"/>
+                <w:lang w:val="en-US"/>
+              </w:rPr>
+            </w:pPr>
+            <w:r>
+              <w:rPr>
+                <w:sz w:val="24"/>
+                <w:szCs w:val="24"/>
+                <w:lang w:val="en-US"/>
+              </w:rPr>
+              <w:lastRenderedPageBreak/>
               <w:t>In the first part, let’s just alert the user when its network status changes.</w:t>
             </w:r>
           </w:p>
@@ -9138,6 +9761,101 @@
     </w:lvl>
   </w:abstractNum>
   <w:abstractNum w:abstractNumId="9">
+    <w:nsid w:val="3C5F3941"/>
+    <w:multiLevelType w:val="multilevel"/>
+    <w:tmpl w:val="040C001D"/>
+    <w:lvl w:ilvl="0">
+      <w:start w:val="1"/>
+      <w:numFmt w:val="decimal"/>
+      <w:lvlText w:val="%1)"/>
+      <w:lvlJc w:val="left"/>
+      <w:pPr>
+        <w:ind w:left="360" w:hanging="360"/>
+      </w:pPr>
+      <w:rPr>
+        <w:rFonts w:hint="default"/>
+      </w:rPr>
+    </w:lvl>
+    <w:lvl w:ilvl="1">
+      <w:start w:val="1"/>
+      <w:numFmt w:val="lowerLetter"/>
+      <w:lvlText w:val="%2)"/>
+      <w:lvlJc w:val="left"/>
+      <w:pPr>
+        <w:ind w:left="720" w:hanging="360"/>
+      </w:pPr>
+      <w:rPr>
+        <w:rFonts w:hint="default"/>
+      </w:rPr>
+    </w:lvl>
+    <w:lvl w:ilvl="2">
+      <w:start w:val="1"/>
+      <w:numFmt w:val="lowerRoman"/>
+      <w:lvlText w:val="%3)"/>
+      <w:lvlJc w:val="left"/>
+      <w:pPr>
+        <w:ind w:left="1080" w:hanging="360"/>
+      </w:pPr>
+      <w:rPr>
+        <w:rFonts w:hint="default"/>
+      </w:rPr>
+    </w:lvl>
+    <w:lvl w:ilvl="3">
+      <w:start w:val="1"/>
+      <w:numFmt w:val="decimal"/>
+      <w:lvlText w:val="(%4)"/>
+      <w:lvlJc w:val="left"/>
+      <w:pPr>
+        <w:ind w:left="1440" w:hanging="360"/>
+      </w:pPr>
+    </w:lvl>
+    <w:lvl w:ilvl="4">
+      <w:start w:val="1"/>
+      <w:numFmt w:val="lowerLetter"/>
+      <w:lvlText w:val="(%5)"/>
+      <w:lvlJc w:val="left"/>
+      <w:pPr>
+        <w:ind w:left="1800" w:hanging="360"/>
+      </w:pPr>
+    </w:lvl>
+    <w:lvl w:ilvl="5">
+      <w:start w:val="1"/>
+      <w:numFmt w:val="lowerRoman"/>
+      <w:lvlText w:val="(%6)"/>
+      <w:lvlJc w:val="left"/>
+      <w:pPr>
+        <w:ind w:left="2160" w:hanging="360"/>
+      </w:pPr>
+    </w:lvl>
+    <w:lvl w:ilvl="6">
+      <w:start w:val="1"/>
+      <w:numFmt w:val="decimal"/>
+      <w:lvlText w:val="%7."/>
+      <w:lvlJc w:val="left"/>
+      <w:pPr>
+        <w:ind w:left="2520" w:hanging="360"/>
+      </w:pPr>
+    </w:lvl>
+    <w:lvl w:ilvl="7">
+      <w:start w:val="1"/>
+      <w:numFmt w:val="lowerLetter"/>
+      <w:lvlText w:val="%8."/>
+      <w:lvlJc w:val="left"/>
+      <w:pPr>
+        <w:ind w:left="2880" w:hanging="360"/>
+      </w:pPr>
+    </w:lvl>
+    <w:lvl w:ilvl="8">
+      <w:start w:val="1"/>
+      <w:numFmt w:val="lowerRoman"/>
+      <w:lvlText w:val="%9."/>
+      <w:lvlJc w:val="left"/>
+      <w:pPr>
+        <w:ind w:left="3240" w:hanging="360"/>
+      </w:pPr>
+    </w:lvl>
+  </w:abstractNum>
+  <w:abstractNum w:abstractNumId="10">
     <w:nsid w:val="3CC0418D"/>
     <w:multiLevelType w:val="multilevel"/>
     <w:tmpl w:val="040C001D"/>
@@ -9232,7 +9950,7 @@
       </w:pPr>
     </w:lvl>
   </w:abstractNum>
-  <w:abstractNum w:abstractNumId="10">
+  <w:abstractNum w:abstractNumId="11">
     <w:nsid w:val="3E89430B"/>
     <w:multiLevelType w:val="multilevel"/>
     <w:tmpl w:val="040C001D"/>
@@ -9327,7 +10045,7 @@
       </w:pPr>
     </w:lvl>
   </w:abstractNum>
-  <w:abstractNum w:abstractNumId="11">
+  <w:abstractNum w:abstractNumId="12">
     <w:nsid w:val="3F16720D"/>
     <w:multiLevelType w:val="hybridMultilevel"/>
     <w:tmpl w:val="78EECD28"/>
@@ -9422,7 +10140,7 @@
       </w:pPr>
     </w:lvl>
   </w:abstractNum>
-  <w:abstractNum w:abstractNumId="12">
+  <w:abstractNum w:abstractNumId="13">
     <w:nsid w:val="50A34FD9"/>
     <w:multiLevelType w:val="hybridMultilevel"/>
     <w:tmpl w:val="14E87FCA"/>
@@ -9534,7 +10252,7 @@
       </w:rPr>
     </w:lvl>
   </w:abstractNum>
-  <w:abstractNum w:abstractNumId="13">
+  <w:abstractNum w:abstractNumId="14">
     <w:nsid w:val="5AF82E88"/>
     <w:multiLevelType w:val="multilevel"/>
     <w:tmpl w:val="040C001D"/>
@@ -9630,7 +10348,7 @@
     </w:lvl>
   </w:abstractNum>
   <w:num w:numId="1">
-    <w:abstractNumId w:val="11"/>
+    <w:abstractNumId w:val="12"/>
   </w:num>
   <w:num w:numId="2">
     <w:abstractNumId w:val="5"/>
@@ -9645,13 +10363,13 @@
     <w:abstractNumId w:val="2"/>
   </w:num>
   <w:num w:numId="6">
-    <w:abstractNumId w:val="13"/>
+    <w:abstractNumId w:val="14"/>
   </w:num>
   <w:num w:numId="7">
     <w:abstractNumId w:val="8"/>
   </w:num>
   <w:num w:numId="8">
-    <w:abstractNumId w:val="9"/>
+    <w:abstractNumId w:val="10"/>
   </w:num>
   <w:num w:numId="9">
     <w:abstractNumId w:val="1"/>
@@ -9660,16 +10378,19 @@
     <w:abstractNumId w:val="3"/>
   </w:num>
   <w:num w:numId="11">
-    <w:abstractNumId w:val="10"/>
+    <w:abstractNumId w:val="11"/>
   </w:num>
   <w:num w:numId="12">
     <w:abstractNumId w:val="7"/>
   </w:num>
   <w:num w:numId="13">
-    <w:abstractNumId w:val="12"/>
+    <w:abstractNumId w:val="13"/>
   </w:num>
   <w:num w:numId="14">
     <w:abstractNumId w:val="6"/>
+  </w:num>
+  <w:num w:numId="15">
+    <w:abstractNumId w:val="9"/>
   </w:num>
 </w:numbering>
 </file>
@@ -10772,7 +11493,7 @@
 </file>
 
 <file path=customXml/itemProps1.xml><?xml version="1.0" encoding="utf-8"?>
-<ds:datastoreItem xmlns:ds="http://schemas.openxmlformats.org/officeDocument/2006/customXml" ds:itemID="{18E19505-B9F5-4EBC-871C-462825B669B7}">
+<ds:datastoreItem xmlns:ds="http://schemas.openxmlformats.org/officeDocument/2006/customXml" ds:itemID="{91A437AF-BD7D-49BB-9A28-A79E94977788}">
   <ds:schemaRefs>
     <ds:schemaRef ds:uri="http://schemas.openxmlformats.org/officeDocument/2006/bibliography"/>
   </ds:schemaRefs>

</xml_diff>